<commit_message>
sections 3 and 4
</commit_message>
<xml_diff>
--- a/report/concept_note_AA.docx
+++ b/report/concept_note_AA.docx
@@ -181,7 +181,7 @@
           <w:r>
             <w:fldChar w:fldCharType="separate"/>
           </w:r>
-          <w:hyperlink w:anchor="_Toc88143645" w:history="1">
+          <w:hyperlink w:anchor="_Toc88230074" w:history="1">
             <w:r>
               <w:rPr>
                 <w:rStyle w:val="Hyperlink"/>
@@ -205,7 +205,7 @@
               <w:rPr>
                 <w:webHidden/>
               </w:rPr>
-              <w:instrText xml:space="preserve"> PAGEREF _Toc88143645 \h </w:instrText>
+              <w:instrText xml:space="preserve"> PAGEREF _Toc88230074 \h </w:instrText>
             </w:r>
             <w:r>
               <w:rPr>
@@ -242,7 +242,7 @@
               <w:lang w:eastAsia="en-GB"/>
             </w:rPr>
           </w:pPr>
-          <w:hyperlink w:anchor="_Toc88143646" w:history="1">
+          <w:hyperlink w:anchor="_Toc88230075" w:history="1">
             <w:r>
               <w:rPr>
                 <w:rStyle w:val="Hyperlink"/>
@@ -281,7 +281,7 @@
               <w:rPr>
                 <w:webHidden/>
               </w:rPr>
-              <w:instrText xml:space="preserve"> PAGEREF _Toc88143646 \h </w:instrText>
+              <w:instrText xml:space="preserve"> PAGEREF _Toc88230075 \h </w:instrText>
             </w:r>
             <w:r>
               <w:rPr>
@@ -318,7 +318,7 @@
               <w:lang w:val="en-GB" w:eastAsia="en-GB"/>
             </w:rPr>
           </w:pPr>
-          <w:hyperlink w:anchor="_Toc88143647" w:history="1">
+          <w:hyperlink w:anchor="_Toc88230076" w:history="1">
             <w:r>
               <w:rPr>
                 <w:rStyle w:val="Hyperlink"/>
@@ -358,7 +358,7 @@
               <w:rPr>
                 <w:webHidden/>
               </w:rPr>
-              <w:instrText xml:space="preserve"> PAGEREF _Toc88143647 \h </w:instrText>
+              <w:instrText xml:space="preserve"> PAGEREF _Toc88230076 \h </w:instrText>
             </w:r>
             <w:r>
               <w:rPr>
@@ -395,7 +395,7 @@
               <w:lang w:val="en-GB" w:eastAsia="en-GB"/>
             </w:rPr>
           </w:pPr>
-          <w:hyperlink w:anchor="_Toc88143648" w:history="1">
+          <w:hyperlink w:anchor="_Toc88230077" w:history="1">
             <w:r>
               <w:rPr>
                 <w:rStyle w:val="Hyperlink"/>
@@ -435,7 +435,7 @@
               <w:rPr>
                 <w:webHidden/>
               </w:rPr>
-              <w:instrText xml:space="preserve"> PAGEREF _Toc88143648 \h </w:instrText>
+              <w:instrText xml:space="preserve"> PAGEREF _Toc88230077 \h </w:instrText>
             </w:r>
             <w:r>
               <w:rPr>
@@ -472,7 +472,7 @@
               <w:lang w:val="en-GB" w:eastAsia="en-GB"/>
             </w:rPr>
           </w:pPr>
-          <w:hyperlink w:anchor="_Toc88143649" w:history="1">
+          <w:hyperlink w:anchor="_Toc88230078" w:history="1">
             <w:r>
               <w:rPr>
                 <w:rStyle w:val="Hyperlink"/>
@@ -512,7 +512,7 @@
               <w:rPr>
                 <w:webHidden/>
               </w:rPr>
-              <w:instrText xml:space="preserve"> PAGEREF _Toc88143649 \h </w:instrText>
+              <w:instrText xml:space="preserve"> PAGEREF _Toc88230078 \h </w:instrText>
             </w:r>
             <w:r>
               <w:rPr>
@@ -549,7 +549,7 @@
               <w:lang w:val="en-GB" w:eastAsia="en-GB"/>
             </w:rPr>
           </w:pPr>
-          <w:hyperlink w:anchor="_Toc88143650" w:history="1">
+          <w:hyperlink w:anchor="_Toc88230079" w:history="1">
             <w:r>
               <w:rPr>
                 <w:rStyle w:val="Hyperlink"/>
@@ -589,7 +589,7 @@
               <w:rPr>
                 <w:webHidden/>
               </w:rPr>
-              <w:instrText xml:space="preserve"> PAGEREF _Toc88143650 \h </w:instrText>
+              <w:instrText xml:space="preserve"> PAGEREF _Toc88230079 \h </w:instrText>
             </w:r>
             <w:r>
               <w:rPr>
@@ -606,7 +606,7 @@
               <w:rPr>
                 <w:webHidden/>
               </w:rPr>
-              <w:t>11</w:t>
+              <w:t>10</w:t>
             </w:r>
             <w:r>
               <w:rPr>
@@ -626,7 +626,7 @@
               <w:lang w:val="en-GB" w:eastAsia="en-GB"/>
             </w:rPr>
           </w:pPr>
-          <w:hyperlink w:anchor="_Toc88143651" w:history="1">
+          <w:hyperlink w:anchor="_Toc88230080" w:history="1">
             <w:r>
               <w:rPr>
                 <w:rStyle w:val="Hyperlink"/>
@@ -666,7 +666,7 @@
               <w:rPr>
                 <w:webHidden/>
               </w:rPr>
-              <w:instrText xml:space="preserve"> PAGEREF _Toc88143651 \h </w:instrText>
+              <w:instrText xml:space="preserve"> PAGEREF _Toc88230080 \h </w:instrText>
             </w:r>
             <w:r>
               <w:rPr>
@@ -703,7 +703,7 @@
               <w:lang w:eastAsia="en-GB"/>
             </w:rPr>
           </w:pPr>
-          <w:hyperlink w:anchor="_Toc88143652" w:history="1">
+          <w:hyperlink w:anchor="_Toc88230081" w:history="1">
             <w:r>
               <w:rPr>
                 <w:rStyle w:val="Hyperlink"/>
@@ -810,7 +810,7 @@
               <w:rPr>
                 <w:webHidden/>
               </w:rPr>
-              <w:instrText xml:space="preserve"> PAGEREF _Toc88143652 \h </w:instrText>
+              <w:instrText xml:space="preserve"> PAGEREF _Toc88230081 \h </w:instrText>
             </w:r>
             <w:r>
               <w:rPr>
@@ -847,14 +847,30 @@
               <w:lang w:eastAsia="en-GB"/>
             </w:rPr>
           </w:pPr>
-          <w:hyperlink w:anchor="_Toc88143653" w:history="1">
+          <w:hyperlink w:anchor="_Toc88230082" w:history="1">
             <w:r>
               <w:rPr>
                 <w:rStyle w:val="Hyperlink"/>
                 <w:rFonts w:eastAsiaTheme="minorEastAsia"/>
                 <w:lang w:val="en-150"/>
               </w:rPr>
-              <w:t>Section 3: Elements of the Online Tool</w:t>
+              <w:t>Section 3: Elements</w:t>
+            </w:r>
+            <w:r>
+              <w:rPr>
+                <w:rStyle w:val="Hyperlink"/>
+                <w:rFonts w:eastAsiaTheme="minorEastAsia"/>
+                <w:lang w:val="en-150"/>
+              </w:rPr>
+              <w:t xml:space="preserve"> and Content</w:t>
+            </w:r>
+            <w:r>
+              <w:rPr>
+                <w:rStyle w:val="Hyperlink"/>
+                <w:rFonts w:eastAsiaTheme="minorEastAsia"/>
+                <w:lang w:val="en-150"/>
+              </w:rPr>
+              <w:t xml:space="preserve"> of the Online Tool</w:t>
             </w:r>
             <w:r>
               <w:rPr>
@@ -872,7 +888,7 @@
               <w:rPr>
                 <w:webHidden/>
               </w:rPr>
-              <w:instrText xml:space="preserve"> PAGEREF _Toc88143653 \h </w:instrText>
+              <w:instrText xml:space="preserve"> PAGEREF _Toc88230082 \h </w:instrText>
             </w:r>
             <w:r>
               <w:rPr>
@@ -889,7 +905,7 @@
               <w:rPr>
                 <w:webHidden/>
               </w:rPr>
-              <w:t>16</w:t>
+              <w:t>17</w:t>
             </w:r>
             <w:r>
               <w:rPr>
@@ -909,7 +925,69 @@
               <w:lang w:eastAsia="en-GB"/>
             </w:rPr>
           </w:pPr>
-          <w:hyperlink w:anchor="_Toc88143654" w:history="1">
+          <w:hyperlink w:anchor="_Toc88230083" w:history="1">
+            <w:r>
+              <w:rPr>
+                <w:rStyle w:val="Hyperlink"/>
+                <w:rFonts w:eastAsiaTheme="minorEastAsia"/>
+                <w:lang w:val="en-150"/>
+              </w:rPr>
+              <w:t>Section 4: Work Plan</w:t>
+            </w:r>
+            <w:r>
+              <w:rPr>
+                <w:webHidden/>
+              </w:rPr>
+              <w:tab/>
+            </w:r>
+            <w:r>
+              <w:rPr>
+                <w:webHidden/>
+              </w:rPr>
+              <w:fldChar w:fldCharType="begin"/>
+            </w:r>
+            <w:r>
+              <w:rPr>
+                <w:webHidden/>
+              </w:rPr>
+              <w:instrText xml:space="preserve"> PAGEREF _Toc88230083 \h </w:instrText>
+            </w:r>
+            <w:r>
+              <w:rPr>
+                <w:webHidden/>
+              </w:rPr>
+            </w:r>
+            <w:r>
+              <w:rPr>
+                <w:webHidden/>
+              </w:rPr>
+              <w:fldChar w:fldCharType="separate"/>
+            </w:r>
+            <w:r>
+              <w:rPr>
+                <w:webHidden/>
+              </w:rPr>
+              <w:t>20</w:t>
+            </w:r>
+            <w:r>
+              <w:rPr>
+                <w:webHidden/>
+              </w:rPr>
+              <w:fldChar w:fldCharType="end"/>
+            </w:r>
+          </w:hyperlink>
+        </w:p>
+        <w:p>
+          <w:pPr>
+            <w:pStyle w:val="TOC1"/>
+            <w:rPr>
+              <w:rFonts w:asciiTheme="minorHAnsi" w:eastAsiaTheme="minorEastAsia" w:hAnsiTheme="minorHAnsi" w:cstheme="minorBidi"/>
+              <w:sz w:val="22"/>
+              <w:szCs w:val="22"/>
+              <w:lang w:eastAsia="en-GB"/>
+            </w:rPr>
+          </w:pPr>
+          <w:hyperlink w:anchor="_Toc88230084" w:history="1">
             <w:r>
               <w:rPr>
                 <w:rStyle w:val="Hyperlink"/>
@@ -934,7 +1012,7 @@
               <w:rPr>
                 <w:webHidden/>
               </w:rPr>
-              <w:instrText xml:space="preserve"> PAGEREF _Toc88143654 \h </w:instrText>
+              <w:instrText xml:space="preserve"> PAGEREF _Toc88230084 \h </w:instrText>
             </w:r>
             <w:r>
               <w:rPr>
@@ -951,7 +1029,7 @@
               <w:rPr>
                 <w:webHidden/>
               </w:rPr>
-              <w:t>17</w:t>
+              <w:t>21</w:t>
             </w:r>
             <w:r>
               <w:rPr>
@@ -1000,7 +1078,7 @@
       <w:pPr>
         <w:pStyle w:val="Heading1"/>
       </w:pPr>
-      <w:bookmarkStart w:id="1" w:name="_Toc88143645"/>
+      <w:bookmarkStart w:id="1" w:name="_Toc88230074"/>
       <w:r>
         <w:lastRenderedPageBreak/>
         <w:t>Summary</w:t>
@@ -1387,11 +1465,19 @@
         </w:rPr>
         <w:t xml:space="preserve"> </w:t>
       </w:r>
-      <w:r>
-        <w:rPr>
-          <w:lang w:val="en-150"/>
-        </w:rPr>
-        <w:t xml:space="preserve">implements </w:t>
+      <w:proofErr w:type="gramStart"/>
+      <w:r>
+        <w:rPr>
+          <w:lang w:val="en-150"/>
+        </w:rPr>
+        <w:t>implements</w:t>
+      </w:r>
+      <w:proofErr w:type="gramEnd"/>
+      <w:r>
+        <w:rPr>
+          <w:lang w:val="en-150"/>
+        </w:rPr>
+        <w:t xml:space="preserve"> </w:t>
       </w:r>
       <w:r>
         <w:rPr>
@@ -1443,7 +1529,16 @@
           <w:bCs/>
           <w:lang w:val="en-150"/>
         </w:rPr>
-        <w:t>Section 2</w:t>
+        <w:t xml:space="preserve">Section </w:t>
+      </w:r>
+      <w:proofErr w:type="gramStart"/>
+      <w:r>
+        <w:rPr>
+          <w:b/>
+          <w:bCs/>
+          <w:lang w:val="en-150"/>
+        </w:rPr>
+        <w:t>2</w:t>
       </w:r>
       <w:r>
         <w:rPr>
@@ -1457,6 +1552,7 @@
         </w:rPr>
         <w:t>.</w:t>
       </w:r>
+      <w:proofErr w:type="gramEnd"/>
     </w:p>
     <w:p>
       <w:pPr>
@@ -1468,19 +1564,262 @@
     <w:p>
       <w:pPr>
         <w:rPr>
-          <w:szCs w:val="20"/>
-        </w:rPr>
-      </w:pPr>
-      <w:r>
-        <w:br w:type="page"/>
+          <w:lang w:val="en-150"/>
+        </w:rPr>
+      </w:pPr>
+      <w:r>
+        <w:rPr>
+          <w:lang w:val="en-150"/>
+        </w:rPr>
+        <w:t>The online tool will manipulate the derived data and will transform its format into a</w:t>
+      </w:r>
+      <w:r>
+        <w:rPr>
+          <w:lang w:val="en-150"/>
+        </w:rPr>
+        <w:t xml:space="preserve"> data architecture </w:t>
+      </w:r>
+      <w:r>
+        <w:rPr>
+          <w:lang w:val="en-150"/>
+        </w:rPr>
+        <w:t>of</w:t>
+      </w:r>
+      <w:r>
+        <w:rPr>
+          <w:lang w:val="en-150"/>
+        </w:rPr>
+        <w:t xml:space="preserve"> </w:t>
+      </w:r>
+      <w:r>
+        <w:rPr>
+          <w:lang w:val="en-150"/>
+        </w:rPr>
+        <w:t>relational</w:t>
+      </w:r>
+      <w:r>
+        <w:rPr>
+          <w:lang w:val="en-150"/>
+        </w:rPr>
+        <w:t xml:space="preserve"> </w:t>
+      </w:r>
+      <w:r>
+        <w:rPr>
+          <w:lang w:val="en-150"/>
+        </w:rPr>
+        <w:t xml:space="preserve">tables that will enable the </w:t>
+      </w:r>
+      <w:r>
+        <w:rPr>
+          <w:lang w:val="en-150"/>
+        </w:rPr>
+        <w:t>tool to perform an efficient analysis, visualisation, and integration of future rounds of the MLSS.</w:t>
+      </w:r>
+      <w:r>
+        <w:rPr>
+          <w:lang w:val="en-150"/>
+        </w:rPr>
+        <w:t xml:space="preserve"> </w:t>
+      </w:r>
+      <w:r>
+        <w:rPr>
+          <w:lang w:val="en-150"/>
+        </w:rPr>
+        <w:t>This architecture</w:t>
+      </w:r>
+      <w:r>
+        <w:rPr>
+          <w:lang w:val="en-150"/>
+        </w:rPr>
+        <w:t xml:space="preserve">, presented in </w:t>
+      </w:r>
+      <w:r>
+        <w:rPr>
+          <w:b/>
+          <w:bCs/>
+          <w:lang w:val="en-150"/>
+        </w:rPr>
+        <w:t>Section 3</w:t>
+      </w:r>
+      <w:r>
+        <w:rPr>
+          <w:lang w:val="en-150"/>
+        </w:rPr>
+        <w:t xml:space="preserve"> has multiple purposes. First, it will allow to effectively organize the data</w:t>
+      </w:r>
+      <w:r>
+        <w:rPr>
+          <w:lang w:val="en-150"/>
+        </w:rPr>
+        <w:t xml:space="preserve">, </w:t>
+      </w:r>
+      <w:r>
+        <w:rPr>
+          <w:lang w:val="en-150"/>
+        </w:rPr>
+        <w:t>will enable a faster interaction with secondary data sources (like shapefiles), and more importantly, it will allow to have control over the harmonization of the data over the different rounds of the MLSS</w:t>
+      </w:r>
+      <w:r>
+        <w:rPr>
+          <w:lang w:val="en-150"/>
+        </w:rPr>
+        <w:t xml:space="preserve">. </w:t>
       </w:r>
     </w:p>
     <w:p>
       <w:pPr>
+        <w:rPr>
+          <w:lang w:val="en-150"/>
+        </w:rPr>
+      </w:pPr>
+    </w:p>
+    <w:p>
+      <w:pPr>
+        <w:rPr>
+          <w:lang w:val="en-150"/>
+        </w:rPr>
+      </w:pPr>
+      <w:r>
+        <w:rPr>
+          <w:lang w:val="en-150"/>
+        </w:rPr>
+        <w:t xml:space="preserve">The </w:t>
+      </w:r>
+      <w:r>
+        <w:rPr>
+          <w:lang w:val="en-150"/>
+        </w:rPr>
+        <w:t xml:space="preserve">suggested design of the tool, presented in </w:t>
+      </w:r>
+      <w:r>
+        <w:rPr>
+          <w:b/>
+          <w:bCs/>
+          <w:lang w:val="en-150"/>
+        </w:rPr>
+        <w:t>Section</w:t>
+      </w:r>
+      <w:r>
+        <w:rPr>
+          <w:lang w:val="en-150"/>
+        </w:rPr>
+        <w:t xml:space="preserve"> 4, is</w:t>
+      </w:r>
+      <w:r>
+        <w:rPr>
+          <w:lang w:val="en-150"/>
+        </w:rPr>
+        <w:t xml:space="preserve"> a simple but efficient user interface </w:t>
+      </w:r>
+      <w:r>
+        <w:rPr>
+          <w:lang w:val="en-150"/>
+        </w:rPr>
+        <w:t xml:space="preserve">that enables an easy navigation of the dashboard. </w:t>
+      </w:r>
+      <w:r>
+        <w:rPr>
+          <w:lang w:val="en-150"/>
+        </w:rPr>
+        <w:t xml:space="preserve">Basically, the proposed design is made of 6 web pages: a home page that </w:t>
+      </w:r>
+      <w:r>
+        <w:rPr>
+          <w:lang w:val="en-150"/>
+        </w:rPr>
+        <w:t>introduces</w:t>
+      </w:r>
+      <w:r>
+        <w:rPr>
+          <w:lang w:val="en-150"/>
+        </w:rPr>
+        <w:t xml:space="preserve"> the MLSS and the dashboard, three pages </w:t>
+      </w:r>
+      <w:r>
+        <w:rPr>
+          <w:lang w:val="en-150"/>
+        </w:rPr>
+        <w:lastRenderedPageBreak/>
+        <w:t xml:space="preserve">to enable the browsing of indicators by region/district and level (school, teacher, student), a background section that has link to relevant sources, </w:t>
+      </w:r>
+      <w:r>
+        <w:rPr>
+          <w:lang w:val="en-150"/>
+        </w:rPr>
+        <w:t xml:space="preserve">and a password protected page for the administration to enter data of future rounds into the system. </w:t>
+      </w:r>
+    </w:p>
+    <w:p>
+      <w:pPr>
+        <w:rPr>
+          <w:lang w:val="en-150"/>
+        </w:rPr>
+      </w:pPr>
+    </w:p>
+    <w:p>
+      <w:pPr>
+        <w:rPr>
+          <w:lang w:val="en-150"/>
+        </w:rPr>
+      </w:pPr>
+      <w:r>
+        <w:rPr>
+          <w:lang w:val="en-150"/>
+        </w:rPr>
+        <w:t xml:space="preserve">Finally, </w:t>
+      </w:r>
+      <w:r>
+        <w:rPr>
+          <w:b/>
+          <w:bCs/>
+          <w:lang w:val="en-150"/>
+        </w:rPr>
+        <w:t>Section 5</w:t>
+      </w:r>
+      <w:r>
+        <w:rPr>
+          <w:lang w:val="en-150"/>
+        </w:rPr>
+        <w:t xml:space="preserve"> presents the software that will be used for the development of the dashboard and </w:t>
+      </w:r>
+      <w:r>
+        <w:rPr>
+          <w:b/>
+          <w:bCs/>
+          <w:lang w:val="en-150"/>
+        </w:rPr>
+        <w:t>Section 6</w:t>
+      </w:r>
+      <w:r>
+        <w:rPr>
+          <w:lang w:val="en-150"/>
+        </w:rPr>
+        <w:t xml:space="preserve"> shows the workplan for a successful deliverable of the milestones. </w:t>
+      </w:r>
+    </w:p>
+    <w:p>
+      <w:pPr>
+        <w:rPr>
+          <w:lang w:val="en-150"/>
+        </w:rPr>
+      </w:pPr>
+    </w:p>
+    <w:p>
+      <w:pPr>
+        <w:rPr>
+          <w:szCs w:val="20"/>
+        </w:rPr>
+      </w:pPr>
+      <w:r>
+        <w:br w:type="page"/>
+      </w:r>
+    </w:p>
+    <w:p>
+      <w:pPr>
         <w:pStyle w:val="Heading1"/>
       </w:pPr>
       <w:bookmarkStart w:id="2" w:name="X3f94f02818656ff6449338eace52c019db16b37"/>
-      <w:bookmarkStart w:id="3" w:name="_Toc88143646"/>
+      <w:bookmarkStart w:id="3" w:name="_Toc88230075"/>
       <w:bookmarkEnd w:id="0"/>
       <w:r>
         <w:lastRenderedPageBreak/>
@@ -1566,13 +1905,7 @@
         <w:t>,</w:t>
       </w:r>
       <w:r>
-        <w:t xml:space="preserve"> the aim of this system is to clean the raw data, conduct </w:t>
-      </w:r>
-      <w:r>
-        <w:t>necessary</w:t>
-      </w:r>
-      <w:r>
-        <w:t xml:space="preserve"> manipulations, and create indicators </w:t>
+        <w:t xml:space="preserve"> the aim of this system is to clean the raw data, conduct necessary manipulations, and create indicators </w:t>
       </w:r>
       <w:r>
         <w:rPr>
@@ -1614,22 +1947,9 @@
         <w:rPr>
           <w:lang w:val="en-150"/>
         </w:rPr>
-        <w:t xml:space="preserve"> </w:t>
-      </w:r>
-      <w:r>
-        <w:rPr>
-          <w:lang w:val="en-150"/>
-        </w:rPr>
-        <w:t>below</w:t>
-      </w:r>
-      <w:r>
-        <w:rPr>
-          <w:lang w:val="en-150"/>
-        </w:rPr>
-        <w:t>.</w:t>
+        <w:t xml:space="preserve"> below.</w:t>
       </w:r>
     </w:p>
-    <w:p/>
     <w:p/>
     <w:p>
       <w:pPr>
@@ -1724,13 +2044,12 @@
       </w:r>
     </w:p>
     <w:p/>
-    <w:p/>
     <w:p>
       <w:pPr>
         <w:pStyle w:val="Heading2"/>
       </w:pPr>
       <w:bookmarkStart w:id="5" w:name="Xa8ba83915abfdd985df6476589073f11e7267a1"/>
-      <w:bookmarkStart w:id="6" w:name="_Toc88143647"/>
+      <w:bookmarkStart w:id="6" w:name="_Toc88230076"/>
       <w:r>
         <w:t>Assessment of the raw data (01_Firm directory)</w:t>
       </w:r>
@@ -1886,7 +2205,6 @@
         <w:t xml:space="preserve"> </w:t>
       </w:r>
     </w:p>
-    <w:p/>
     <w:p>
       <w:pPr>
         <w:rPr>
@@ -1899,22 +2217,28 @@
         <w:rPr>
           <w:lang w:val="en-150"/>
         </w:rPr>
+        <w:t>To try to understand the volume of data and its consistency across sub-rounds, this assessment mapped all the directories within each sub-round’s raw data and counted the number of data files (*.</w:t>
+      </w:r>
+      <w:proofErr w:type="spellStart"/>
+      <w:r>
+        <w:rPr>
+          <w:lang w:val="en-150"/>
+        </w:rPr>
+        <w:t>dta</w:t>
+      </w:r>
+      <w:proofErr w:type="spellEnd"/>
+      <w:r>
+        <w:rPr>
+          <w:lang w:val="en-150"/>
+        </w:rPr>
+        <w:t xml:space="preserve">) stored in each. Apart from counting the number of data files, a comparison between folder architecture between rounds was conducted to try to have an estimate of the </w:t>
+      </w:r>
+      <w:r>
+        <w:rPr>
+          <w:lang w:val="en-150"/>
+        </w:rPr>
         <w:lastRenderedPageBreak/>
-        <w:t>To try to understand the volume of data and its consistency across sub-rounds, this assessment mapped all the directories within each sub-round’s raw data and counted the number of data files (*.</w:t>
-      </w:r>
-      <w:proofErr w:type="spellStart"/>
-      <w:r>
-        <w:rPr>
-          <w:lang w:val="en-150"/>
-        </w:rPr>
-        <w:t>dta</w:t>
-      </w:r>
-      <w:proofErr w:type="spellEnd"/>
-      <w:r>
-        <w:rPr>
-          <w:lang w:val="en-150"/>
-        </w:rPr>
-        <w:t xml:space="preserve">) stored in each. Apart from counting the number of data files, a comparison between folder architecture between rounds was conducted to try to have an estimate of the level </w:t>
+        <w:t xml:space="preserve">level </w:t>
       </w:r>
       <w:r>
         <w:rPr>
@@ -2148,7 +2472,15 @@
         <w:t xml:space="preserve"> </w:t>
       </w:r>
       <w:r>
-        <w:t xml:space="preserve">shows is that </w:t>
+        <w:t xml:space="preserve">shows </w:t>
+      </w:r>
+      <w:proofErr w:type="gramStart"/>
+      <w:r>
+        <w:t>is</w:t>
+      </w:r>
+      <w:proofErr w:type="gramEnd"/>
+      <w:r>
+        <w:t xml:space="preserve"> that </w:t>
       </w:r>
       <w:bookmarkStart w:id="9" w:name="_Hlk88133460"/>
       <w:r>
@@ -2167,7 +2499,6 @@
       </w:r>
       <w:bookmarkEnd w:id="9"/>
     </w:p>
-    <w:p/>
     <w:p/>
     <w:p>
       <w:pPr>
@@ -2391,11 +2722,7 @@
         <w:t xml:space="preserve"> if the file exists in each round</w:t>
       </w:r>
       <w:r>
-        <w:t xml:space="preserve">. The main objective of this Figure is to map which </w:t>
-      </w:r>
-      <w:r>
-        <w:lastRenderedPageBreak/>
-        <w:t xml:space="preserve">datasets exist in </w:t>
+        <w:t xml:space="preserve">. The main objective of this Figure is to map which datasets exist in </w:t>
       </w:r>
       <w:r>
         <w:rPr>
@@ -2444,6 +2771,7 @@
         <w:rPr>
           <w:noProof/>
         </w:rPr>
+        <w:lastRenderedPageBreak/>
         <w:pict w14:anchorId="5F12245F">
           <v:shapetype id="_x0000_t202" coordsize="21600,21600" o:spt="202" path="m,l,21600r21600,l21600,xe">
             <v:stroke joinstyle="miter"/>
@@ -2657,7 +2985,21 @@
         <w:rPr>
           <w:lang w:val="en-150"/>
         </w:rPr>
-        <w:t xml:space="preserve"> shows is that</w:t>
+        <w:t xml:space="preserve"> shows </w:t>
+      </w:r>
+      <w:proofErr w:type="gramStart"/>
+      <w:r>
+        <w:rPr>
+          <w:lang w:val="en-150"/>
+        </w:rPr>
+        <w:t>is</w:t>
+      </w:r>
+      <w:proofErr w:type="gramEnd"/>
+      <w:r>
+        <w:rPr>
+          <w:lang w:val="en-150"/>
+        </w:rPr>
+        <w:t xml:space="preserve"> that</w:t>
       </w:r>
       <w:r>
         <w:t xml:space="preserve"> from the 324 datasets that exist in Baseline’s round 1B and round 1C, only 53 (16.4%) exist in both sub-rounds. Moreover, from the 378 stored in Midline’s raw data directory, </w:t>
@@ -2769,7 +3111,21 @@
         <w:rPr>
           <w:lang w:val="en-150"/>
         </w:rPr>
-        <w:t xml:space="preserve">The conclusion of the analysis of the raw data is that there is a high degree of discordance in terms of folder architecture and names of the datasets across rounds. Although the analysis does not inspect the name of the variables, it is likely that the discordance is even deeper at that level. Therefore, to make it possible to analyse indicators over time and to have a friendlier system, an harmonization process is required. Therefore, the data management system of the MLSS includes a process to harmonize the folder architecture and naming protocols between rounds. This harmonization process is explained in the next section of this report. </w:t>
+        <w:t xml:space="preserve">The conclusion of the analysis of the raw data is that there is a high degree of discordance in terms of folder architecture and names of the datasets across rounds. Although the analysis does not inspect the name of the variables, it is likely that the discordance is even deeper at that level. Therefore, to make it possible to analyse indicators over time and to have a friendlier system, </w:t>
+      </w:r>
+      <w:proofErr w:type="gramStart"/>
+      <w:r>
+        <w:rPr>
+          <w:lang w:val="en-150"/>
+        </w:rPr>
+        <w:t>an</w:t>
+      </w:r>
+      <w:proofErr w:type="gramEnd"/>
+      <w:r>
+        <w:rPr>
+          <w:lang w:val="en-150"/>
+        </w:rPr>
+        <w:t xml:space="preserve"> harmonization process is required. Therefore, the data management system of the MLSS includes a process to harmonize the folder architecture and naming protocols between rounds. This harmonization process is explained in the next section of this report. </w:t>
       </w:r>
     </w:p>
     <w:bookmarkEnd w:id="12"/>
@@ -2804,7 +3160,7 @@
       </w:pPr>
       <w:bookmarkStart w:id="13" w:name="_Ref88061133"/>
       <w:bookmarkStart w:id="14" w:name="harmonization-system"/>
-      <w:bookmarkStart w:id="15" w:name="_Toc88143648"/>
+      <w:bookmarkStart w:id="15" w:name="_Toc88230077"/>
       <w:bookmarkEnd w:id="5"/>
       <w:r>
         <w:t>Harmonization System</w:t>
@@ -2829,7 +3185,6 @@
     <w:p/>
     <w:p>
       <w:r>
-        <w:lastRenderedPageBreak/>
         <w:t>Th</w:t>
       </w:r>
       <w:r>
@@ -2877,7 +3232,11 @@
         <w:t>01_Firm</w:t>
       </w:r>
       <w:r>
-        <w:t xml:space="preserve"> (described in the previous section) and the output for each round is stored in the </w:t>
+        <w:t xml:space="preserve"> (described in the previous section) and the </w:t>
+      </w:r>
+      <w:r>
+        <w:lastRenderedPageBreak/>
+        <w:t xml:space="preserve">output for each round is stored in the </w:t>
       </w:r>
       <w:r>
         <w:rPr>
@@ -3000,7 +3359,15 @@
         <w:t>.</w:t>
       </w:r>
       <w:r>
-        <w:t xml:space="preserve"> Since this dofile defines the paths, it must be ran before starting or running any other script in the system. Below is an example of how the paths are defined:</w:t>
+        <w:t xml:space="preserve"> Since this dofile defines the paths, it must be </w:t>
+      </w:r>
+      <w:proofErr w:type="gramStart"/>
+      <w:r>
+        <w:t>ran</w:t>
+      </w:r>
+      <w:proofErr w:type="gramEnd"/>
+      <w:r>
+        <w:t xml:space="preserve"> before starting or running any other script in the system. Below is an example of how the paths are defined:</w:t>
       </w:r>
     </w:p>
     <w:p>
@@ -3635,7 +4002,6 @@
           <w:sz w:val="20"/>
           <w:szCs w:val="20"/>
         </w:rPr>
-        <w:lastRenderedPageBreak/>
         <w:t xml:space="preserve"> 06. MG_PTA_SMC_recode.do</w:t>
       </w:r>
     </w:p>
@@ -3728,6 +4094,7 @@
           <w:sz w:val="20"/>
           <w:szCs w:val="20"/>
         </w:rPr>
+        <w:lastRenderedPageBreak/>
         <w:t xml:space="preserve"> 10. teacher_recode.do</w:t>
       </w:r>
     </w:p>
@@ -3772,6 +4139,7 @@
       <w:r>
         <w:t xml:space="preserve">The most important file of this system is </w:t>
       </w:r>
+      <w:proofErr w:type="gramStart"/>
       <w:r>
         <w:rPr>
           <w:rFonts w:ascii="Courier New" w:hAnsi="Courier New" w:cs="Courier New"/>
@@ -3780,6 +4148,7 @@
         </w:rPr>
         <w:t>00.Append</w:t>
       </w:r>
+      <w:proofErr w:type="gramEnd"/>
       <w:r>
         <w:t xml:space="preserve"> because all the other scripts are ran from this </w:t>
       </w:r>
@@ -3793,6 +4162,7 @@
       <w:r>
         <w:t xml:space="preserve"> script. In simpler words, the </w:t>
       </w:r>
+      <w:proofErr w:type="gramStart"/>
       <w:r>
         <w:rPr>
           <w:rFonts w:ascii="Courier New" w:hAnsi="Courier New" w:cs="Courier New"/>
@@ -3801,6 +4171,7 @@
         </w:rPr>
         <w:t>00.Append</w:t>
       </w:r>
+      <w:proofErr w:type="gramEnd"/>
       <w:r>
         <w:t xml:space="preserve"> runs all the other scripts listed above</w:t>
       </w:r>
@@ -3858,6 +4229,7 @@
       <w:r>
         <w:t xml:space="preserve">After defining these functions, the </w:t>
       </w:r>
+      <w:proofErr w:type="gramStart"/>
       <w:r>
         <w:rPr>
           <w:rFonts w:ascii="Courier New" w:hAnsi="Courier New" w:cs="Courier New"/>
@@ -3865,6 +4237,7 @@
         </w:rPr>
         <w:t>00.Append</w:t>
       </w:r>
+      <w:proofErr w:type="gramEnd"/>
       <w:r>
         <w:t xml:space="preserve"> dofile runs all the other dofiles to mainly:</w:t>
       </w:r>
@@ -4383,7 +4756,27 @@
                 <w:bCs/>
                 <w:lang w:val="en-150"/>
               </w:rPr>
-              <w:t xml:space="preserve"> = date(q15a3, "DMY")</w:t>
+              <w:t xml:space="preserve"> = </w:t>
+            </w:r>
+            <w:proofErr w:type="gramStart"/>
+            <w:r>
+              <w:rPr>
+                <w:rFonts w:ascii="Consolas" w:hAnsi="Consolas" w:cs="Courier New"/>
+                <w:b w:val="0"/>
+                <w:bCs/>
+                <w:lang w:val="en-150"/>
+              </w:rPr>
+              <w:t>date(</w:t>
+            </w:r>
+            <w:proofErr w:type="gramEnd"/>
+            <w:r>
+              <w:rPr>
+                <w:rFonts w:ascii="Consolas" w:hAnsi="Consolas" w:cs="Courier New"/>
+                <w:b w:val="0"/>
+                <w:bCs/>
+                <w:lang w:val="en-150"/>
+              </w:rPr>
+              <w:t>q15a3, "DMY")</w:t>
             </w:r>
           </w:p>
           <w:p>
@@ -4518,14 +4911,6 @@
     </w:tbl>
     <w:p>
       <w:pPr>
-        <w:ind w:left="426"/>
-        <w:rPr>
-          <w:lang w:val="en-150"/>
-        </w:rPr>
-      </w:pPr>
-    </w:p>
-    <w:p>
-      <w:pPr>
         <w:rPr>
           <w:lang w:val="en-150"/>
         </w:rPr>
@@ -4557,8 +4942,6 @@
       </w:r>
     </w:p>
     <w:bookmarkEnd w:id="17"/>
-    <w:p/>
-    <w:p/>
     <w:p/>
     <w:tbl>
       <w:tblPr>
@@ -4755,6 +5138,7 @@
     <w:p>
       <w:bookmarkStart w:id="19" w:name="_Hlk88136469"/>
       <w:r>
+        <w:lastRenderedPageBreak/>
         <w:t xml:space="preserve">Thus, </w:t>
       </w:r>
       <w:proofErr w:type="spellStart"/>
@@ -4790,7 +5174,7 @@
         <w:pStyle w:val="Heading2"/>
       </w:pPr>
       <w:bookmarkStart w:id="20" w:name="harmonized-data"/>
-      <w:bookmarkStart w:id="21" w:name="_Toc88143649"/>
+      <w:bookmarkStart w:id="21" w:name="_Toc88230078"/>
       <w:bookmarkEnd w:id="14"/>
       <w:r>
         <w:t>Harmonized Data</w:t>
@@ -4944,7 +5328,6 @@
       </w:r>
     </w:p>
     <w:p/>
-    <w:p/>
     <w:p>
       <w:pPr>
         <w:pStyle w:val="BodyText"/>
@@ -5045,11 +5428,7 @@
         <w:t>does</w:t>
       </w:r>
       <w:r>
-        <w:t xml:space="preserve"> increased the homogenization of the folder </w:t>
-      </w:r>
-      <w:r>
-        <w:lastRenderedPageBreak/>
-        <w:t xml:space="preserve">architecture and the name of the files, there are still some inconsistencies and gaps between rounds: The </w:t>
+        <w:t xml:space="preserve"> increased the homogenization of the folder architecture and the name of the files, there are still some inconsistencies and gaps between rounds: The </w:t>
       </w:r>
       <w:r>
         <w:rPr>
@@ -5153,7 +5532,11 @@
         <w:t>sub-round 1C</w:t>
       </w:r>
       <w:r>
-        <w:t xml:space="preserve"> but does not exist in 1AB.</w:t>
+        <w:t xml:space="preserve"> </w:t>
+      </w:r>
+      <w:r>
+        <w:lastRenderedPageBreak/>
+        <w:t>but does not exist in 1AB.</w:t>
       </w:r>
       <w:r>
         <w:rPr>
@@ -5336,7 +5719,21 @@
         <w:rPr>
           <w:lang w:val="en-150"/>
         </w:rPr>
-        <w:t>Once the data is harmonized, the next step of the system is to create indicators at the school, teacher, and student level for each round. The findings of the inspection of this process is described in the next section.</w:t>
+        <w:t xml:space="preserve">Once the data is harmonized, the next step of the system is to create indicators at the school, teacher, and student level for each round. The findings of the inspection of this process </w:t>
+      </w:r>
+      <w:proofErr w:type="gramStart"/>
+      <w:r>
+        <w:rPr>
+          <w:lang w:val="en-150"/>
+        </w:rPr>
+        <w:t>is</w:t>
+      </w:r>
+      <w:proofErr w:type="gramEnd"/>
+      <w:r>
+        <w:rPr>
+          <w:lang w:val="en-150"/>
+        </w:rPr>
+        <w:t xml:space="preserve"> described in the next section.</w:t>
       </w:r>
     </w:p>
     <w:p>
@@ -5344,10 +5741,9 @@
         <w:pStyle w:val="Heading2"/>
       </w:pPr>
       <w:bookmarkStart w:id="25" w:name="derivation-system"/>
-      <w:bookmarkStart w:id="26" w:name="_Toc88143650"/>
+      <w:bookmarkStart w:id="26" w:name="_Toc88230079"/>
       <w:bookmarkEnd w:id="20"/>
       <w:r>
-        <w:lastRenderedPageBreak/>
         <w:t>Derivation System</w:t>
       </w:r>
       <w:bookmarkEnd w:id="26"/>
@@ -5431,7 +5827,11 @@
       </w:r>
       <w:bookmarkStart w:id="28" w:name="_Hlk88137025"/>
       <w:r>
-        <w:t>In summary, the derivation clean</w:t>
+        <w:t xml:space="preserve">In summary, the </w:t>
+      </w:r>
+      <w:r>
+        <w:lastRenderedPageBreak/>
+        <w:t>derivation clean</w:t>
       </w:r>
       <w:r>
         <w:rPr>
@@ -5845,7 +6245,23 @@
           <w:b/>
           <w:bCs/>
         </w:rPr>
-        <w:t>These dofiles create indicators at the school, student and teacher level</w:t>
+        <w:t xml:space="preserve">These dofiles create indicators at the school, </w:t>
+      </w:r>
+      <w:proofErr w:type="gramStart"/>
+      <w:r>
+        <w:rPr>
+          <w:b/>
+          <w:bCs/>
+        </w:rPr>
+        <w:t>student</w:t>
+      </w:r>
+      <w:proofErr w:type="gramEnd"/>
+      <w:r>
+        <w:rPr>
+          <w:b/>
+          <w:bCs/>
+        </w:rPr>
+        <w:t xml:space="preserve"> and teacher level</w:t>
       </w:r>
       <w:r>
         <w:rPr>
@@ -6104,7 +6520,6 @@
     </w:p>
     <w:p>
       <w:r>
-        <w:lastRenderedPageBreak/>
         <w:t xml:space="preserve">Within each of these dofiles there is a considerable manual process to clean, recode, and merge the data. See example below from the </w:t>
       </w:r>
       <w:r>
@@ -6212,6 +6627,7 @@
               </w:rPr>
               <w:t>*</w:t>
             </w:r>
+            <w:proofErr w:type="gramStart"/>
             <w:r>
               <w:rPr>
                 <w:rFonts w:ascii="Consolas" w:hAnsi="Consolas" w:cs="Courier New"/>
@@ -6219,7 +6635,17 @@
                 <w:bCs/>
                 <w:lang w:val="en-150"/>
               </w:rPr>
-              <w:t>population number of schools</w:t>
+              <w:t>population</w:t>
+            </w:r>
+            <w:proofErr w:type="gramEnd"/>
+            <w:r>
+              <w:rPr>
+                <w:rFonts w:ascii="Consolas" w:hAnsi="Consolas" w:cs="Courier New"/>
+                <w:b w:val="0"/>
+                <w:bCs/>
+                <w:lang w:val="en-150"/>
+              </w:rPr>
+              <w:t xml:space="preserve"> number of schools</w:t>
             </w:r>
           </w:p>
           <w:p>
@@ -6316,6 +6742,7 @@
                 <w:bCs/>
                 <w:lang w:val="en-150"/>
               </w:rPr>
+              <w:lastRenderedPageBreak/>
               <w:t xml:space="preserve">        replace </w:t>
             </w:r>
             <w:proofErr w:type="spellStart"/>
@@ -6758,7 +7185,27 @@
                 <w:bCs/>
                 <w:lang w:val="en-150"/>
               </w:rPr>
-              <w:t xml:space="preserve"> using "$bl_dta_clean/Output_dump/school_level_indicators_merged",keep(3)</w:t>
+              <w:t xml:space="preserve"> using "$bl_dta_clean/Output_dump/school_level_indicators_merged</w:t>
+            </w:r>
+            <w:proofErr w:type="gramStart"/>
+            <w:r>
+              <w:rPr>
+                <w:rFonts w:ascii="Consolas" w:hAnsi="Consolas" w:cs="Courier New"/>
+                <w:b w:val="0"/>
+                <w:bCs/>
+                <w:lang w:val="en-150"/>
+              </w:rPr>
+              <w:t>",keep</w:t>
+            </w:r>
+            <w:proofErr w:type="gramEnd"/>
+            <w:r>
+              <w:rPr>
+                <w:rFonts w:ascii="Consolas" w:hAnsi="Consolas" w:cs="Courier New"/>
+                <w:b w:val="0"/>
+                <w:bCs/>
+                <w:lang w:val="en-150"/>
+              </w:rPr>
+              <w:t>(3)</w:t>
             </w:r>
           </w:p>
           <w:p>
@@ -6841,7 +7288,7 @@
         <w:pStyle w:val="Heading2"/>
       </w:pPr>
       <w:bookmarkStart w:id="30" w:name="derived-data"/>
-      <w:bookmarkStart w:id="31" w:name="_Toc88143651"/>
+      <w:bookmarkStart w:id="31" w:name="_Toc88230080"/>
       <w:bookmarkEnd w:id="25"/>
       <w:r>
         <w:t>Derived Data</w:t>
@@ -6864,7 +7311,15 @@
       </w:r>
       <w:proofErr w:type="spellEnd"/>
       <w:r>
-        <w:t xml:space="preserve"> (not sub-round) of the survey. At the moment of writing this report, there </w:t>
+        <w:t xml:space="preserve"> (not sub-round) of the survey. </w:t>
+      </w:r>
+      <w:proofErr w:type="gramStart"/>
+      <w:r>
+        <w:t>At the moment</w:t>
+      </w:r>
+      <w:proofErr w:type="gramEnd"/>
+      <w:r>
+        <w:t xml:space="preserve"> of writing this report, there </w:t>
       </w:r>
       <w:r>
         <w:rPr>
@@ -7006,7 +7461,6 @@
         <w:rPr>
           <w:lang w:val="en-150"/>
         </w:rPr>
-        <w:lastRenderedPageBreak/>
         <w:t>:</w:t>
       </w:r>
     </w:p>
@@ -7036,8 +7490,13 @@
         </w:numPr>
         <w:spacing w:line="360" w:lineRule="auto"/>
       </w:pPr>
-      <w:r>
-        <w:t>Students dataset has 18,512 observations and 501 variables</w:t>
+      <w:proofErr w:type="gramStart"/>
+      <w:r>
+        <w:t>Students</w:t>
+      </w:r>
+      <w:proofErr w:type="gramEnd"/>
+      <w:r>
+        <w:t xml:space="preserve"> dataset has 18,512 observations and 501 variables</w:t>
       </w:r>
     </w:p>
     <w:p>
@@ -7048,8 +7507,13 @@
         </w:numPr>
         <w:spacing w:line="360" w:lineRule="auto"/>
       </w:pPr>
-      <w:r>
-        <w:t xml:space="preserve">Teachers dataset has 6,766 observations and 82 </w:t>
+      <w:proofErr w:type="gramStart"/>
+      <w:r>
+        <w:t>Teachers</w:t>
+      </w:r>
+      <w:proofErr w:type="gramEnd"/>
+      <w:r>
+        <w:t xml:space="preserve"> dataset has 6,766 observations and 82 </w:t>
       </w:r>
       <w:proofErr w:type="spellStart"/>
       <w:r>
@@ -7060,26 +7524,42 @@
     <w:p>
       <w:pPr>
         <w:spacing w:line="360" w:lineRule="auto"/>
+        <w:rPr>
+          <w:lang w:val="en-150"/>
+        </w:rPr>
       </w:pPr>
     </w:p>
     <w:p>
       <w:pPr>
-        <w:spacing w:line="360" w:lineRule="auto"/>
-        <w:rPr>
-          <w:lang w:val="en-150"/>
-        </w:rPr>
-      </w:pPr>
-      <w:r>
-        <w:rPr>
-          <w:lang w:val="en-150"/>
-        </w:rPr>
-        <w:t xml:space="preserve">The detailed name of each variable and its label for each </w:t>
-      </w:r>
-      <w:r>
-        <w:rPr>
-          <w:lang w:val="en-150"/>
-        </w:rPr>
-        <w:t xml:space="preserve">derived data set is presented in </w:t>
+        <w:jc w:val="both"/>
+        <w:rPr>
+          <w:lang w:val="en-150"/>
+        </w:rPr>
+      </w:pPr>
+      <w:r>
+        <w:rPr>
+          <w:lang w:val="en-150"/>
+        </w:rPr>
+        <w:lastRenderedPageBreak/>
+        <w:t>As ca</w:t>
+      </w:r>
+      <w:r>
+        <w:rPr>
+          <w:lang w:val="en-150"/>
+        </w:rPr>
+        <w:t>n</w:t>
+      </w:r>
+      <w:r>
+        <w:rPr>
+          <w:lang w:val="en-150"/>
+        </w:rPr>
+        <w:t xml:space="preserve"> be seen in the tables that contain information about t</w:t>
+      </w:r>
+      <w:r>
+        <w:rPr>
+          <w:lang w:val="en-150"/>
+        </w:rPr>
+        <w:t xml:space="preserve">he detailed name of each variable and its label for each derived data set is presented in </w:t>
       </w:r>
       <w:r>
         <w:rPr>
@@ -7102,13 +7582,19 @@
         <w:rPr>
           <w:lang w:val="en-150"/>
         </w:rPr>
+        <w:instrText xml:space="preserve"> \* MERGEFORMAT </w:instrText>
+      </w:r>
+      <w:r>
+        <w:rPr>
+          <w:lang w:val="en-150"/>
+        </w:rPr>
         <w:fldChar w:fldCharType="separate"/>
       </w:r>
       <w:r>
         <w:rPr>
           <w:lang w:val="en-150"/>
         </w:rPr>
-        <w:t>Annex 1: Variable names and labels for the derived datasets</w:t>
+        <w:t xml:space="preserve">Annex 1 </w:t>
       </w:r>
       <w:r>
         <w:rPr>
@@ -7120,7 +7606,7 @@
         <w:rPr>
           <w:lang w:val="en-150"/>
         </w:rPr>
-        <w:t>.</w:t>
+        <w:t>none of the derived datasets include geographic identifiers like region or district. Including these variables into these datasets is crucial for the online tool to aggregate the data at those levels.</w:t>
       </w:r>
     </w:p>
     <w:p>
@@ -7142,25 +7628,31 @@
         <w:rPr>
           <w:lang w:val="en-150"/>
         </w:rPr>
-        <w:t xml:space="preserve">As can be seen through the findings of Section 1, the steps to transform the data from its raw format to a clean version of estimated indicators at the school, teacher, and student level is a complex system that relies on some customed functions, a human inspection of the data, and in associations of different scripts that are heavily dependent on each other. Based on this findings, Section 2 </w:t>
-      </w:r>
-      <w:r>
-        <w:rPr>
-          <w:lang w:val="en-150"/>
-        </w:rPr>
-        <w:t xml:space="preserve">proposes a feasible data management system of the online tool that allows an effective </w:t>
-      </w:r>
-      <w:r>
-        <w:rPr>
-          <w:lang w:val="en-150"/>
-        </w:rPr>
-        <w:t>visualization of key MLSS indicators over time</w:t>
-      </w:r>
-      <w:r>
-        <w:rPr>
-          <w:lang w:val="en-150"/>
-        </w:rPr>
-        <w:t xml:space="preserve"> but that also a facilitates</w:t>
+        <w:t xml:space="preserve">The </w:t>
+      </w:r>
+      <w:r>
+        <w:rPr>
+          <w:lang w:val="en-150"/>
+        </w:rPr>
+        <w:t xml:space="preserve">findings of </w:t>
+      </w:r>
+      <w:r>
+        <w:rPr>
+          <w:lang w:val="en-150"/>
+        </w:rPr>
+        <w:t>this section show that</w:t>
+      </w:r>
+      <w:r>
+        <w:rPr>
+          <w:lang w:val="en-150"/>
+        </w:rPr>
+        <w:t xml:space="preserve"> the steps to transform the data from its raw format to a clean version of estimated indicators at the school, teacher, and student level is a complex system that relies on some customed functions, a human inspection of the data, and in associations of different scripts that are heavily dependent on each other. Based on this findings, Section 2 </w:t>
+      </w:r>
+      <w:r>
+        <w:rPr>
+          <w:lang w:val="en-150"/>
+        </w:rPr>
+        <w:t>proposes a feasible data management system of the online tool that allows an effective visualization of key MLSS indicators over time but that also a facilitates</w:t>
       </w:r>
       <w:r>
         <w:t xml:space="preserve"> administrators to add additional data for existing indicators from future rounds of MLSS/other sources</w:t>
@@ -7185,7 +7677,7 @@
           <w:lang w:val="en-150"/>
         </w:rPr>
       </w:pPr>
-      <w:bookmarkStart w:id="32" w:name="_Toc88143652"/>
+      <w:bookmarkStart w:id="32" w:name="_Toc88230081"/>
       <w:r>
         <w:rPr>
           <w:rFonts w:ascii="Times New Roman" w:hAnsi="Times New Roman"/>
@@ -7972,7 +8464,57 @@
         <w:rPr>
           <w:lang w:val="en-150"/>
         </w:rPr>
-        <w:t xml:space="preserve">It is expected that during the first phases of the development of the online tool, the consultant will meet with the World Bank to agree on a naming protocol for the files and the names of the variables. A guide document with clear information about these will be produced so future rounds of the survey can follow the naming protocols. </w:t>
+        <w:fldChar w:fldCharType="begin"/>
+      </w:r>
+      <w:r>
+        <w:rPr>
+          <w:lang w:val="en-150"/>
+        </w:rPr>
+        <w:instrText xml:space="preserve"> REF _Ref88224361 \h </w:instrText>
+      </w:r>
+      <w:r>
+        <w:rPr>
+          <w:lang w:val="en-150"/>
+        </w:rPr>
+      </w:r>
+      <w:r>
+        <w:rPr>
+          <w:lang w:val="en-150"/>
+        </w:rPr>
+        <w:fldChar w:fldCharType="separate"/>
+      </w:r>
+      <w:r>
+        <w:t xml:space="preserve">Figure </w:t>
+      </w:r>
+      <w:r>
+        <w:rPr>
+          <w:noProof/>
+        </w:rPr>
+        <w:t>7</w:t>
+      </w:r>
+      <w:r>
+        <w:rPr>
+          <w:lang w:val="en-150"/>
+        </w:rPr>
+        <w:fldChar w:fldCharType="end"/>
+      </w:r>
+      <w:r>
+        <w:rPr>
+          <w:lang w:val="en-150"/>
+        </w:rPr>
+        <w:t xml:space="preserve"> </w:t>
+      </w:r>
+      <w:r>
+        <w:rPr>
+          <w:lang w:val="en-150"/>
+        </w:rPr>
+        <w:t xml:space="preserve">below shows the data architecture </w:t>
+      </w:r>
+      <w:r>
+        <w:rPr>
+          <w:lang w:val="en-150"/>
+        </w:rPr>
+        <w:t xml:space="preserve">and the relationship of tables for the online tool to perform an efficient analysis, visualisation, and integration of future rounds of the MLSS. </w:t>
       </w:r>
     </w:p>
     <w:p>
@@ -7981,6 +8523,36 @@
           <w:lang w:val="en-150"/>
         </w:rPr>
       </w:pPr>
+      <w:r>
+        <w:rPr>
+          <w:lang w:val="en-150"/>
+        </w:rPr>
+        <w:t xml:space="preserve">Once the data is imported into the dashboard, the data will be transformed into different tables that will allow an effective interaction of the data. This architecture has multiple purposes. First, it will allow to effectively organize the data. </w:t>
+      </w:r>
+      <w:r>
+        <w:rPr>
+          <w:lang w:val="en-150"/>
+        </w:rPr>
+        <w:t>Moreover,</w:t>
+      </w:r>
+      <w:r>
+        <w:rPr>
+          <w:lang w:val="en-150"/>
+        </w:rPr>
+        <w:t xml:space="preserve"> it will </w:t>
+      </w:r>
+      <w:r>
+        <w:rPr>
+          <w:lang w:val="en-150"/>
+        </w:rPr>
+        <w:t>enable</w:t>
+      </w:r>
+      <w:r>
+        <w:rPr>
+          <w:lang w:val="en-150"/>
+        </w:rPr>
+        <w:t xml:space="preserve"> a faster interaction with secondary data sources (like shapefiles), and more importantly, it will allow to have control over the harmonization of the data over the different rounds of the MLSS.</w:t>
+      </w:r>
     </w:p>
     <w:p>
       <w:pPr>
@@ -7992,7 +8564,64 @@
         <w:rPr>
           <w:lang w:val="en-150"/>
         </w:rPr>
-        <w:t>The next section describes the {X}</w:t>
+        <w:lastRenderedPageBreak/>
+        <w:t xml:space="preserve">As can be seen in </w:t>
+      </w:r>
+      <w:r>
+        <w:rPr>
+          <w:lang w:val="en-150"/>
+        </w:rPr>
+        <w:fldChar w:fldCharType="begin"/>
+      </w:r>
+      <w:r>
+        <w:rPr>
+          <w:lang w:val="en-150"/>
+        </w:rPr>
+        <w:instrText xml:space="preserve"> REF _Ref88224361 \h </w:instrText>
+      </w:r>
+      <w:r>
+        <w:rPr>
+          <w:lang w:val="en-150"/>
+        </w:rPr>
+      </w:r>
+      <w:r>
+        <w:rPr>
+          <w:lang w:val="en-150"/>
+        </w:rPr>
+        <w:fldChar w:fldCharType="separate"/>
+      </w:r>
+      <w:r>
+        <w:t xml:space="preserve">Figure </w:t>
+      </w:r>
+      <w:r>
+        <w:rPr>
+          <w:noProof/>
+        </w:rPr>
+        <w:t>7</w:t>
+      </w:r>
+      <w:r>
+        <w:rPr>
+          <w:lang w:val="en-150"/>
+        </w:rPr>
+        <w:fldChar w:fldCharType="end"/>
+      </w:r>
+      <w:r>
+        <w:rPr>
+          <w:lang w:val="en-150"/>
+        </w:rPr>
+        <w:t>, the consistency of the data across rounds is very important for the correct interaction of the tables. This means, that to visualise key indicators across time it is necessary that the Parent Keys (PK</w:t>
+      </w:r>
+      <w:r>
+        <w:rPr>
+          <w:lang w:val="en-150"/>
+        </w:rPr>
+        <w:t xml:space="preserve"> or ID)</w:t>
+      </w:r>
+      <w:r>
+        <w:rPr>
+          <w:lang w:val="en-150"/>
+        </w:rPr>
+        <w:t xml:space="preserve"> of the datasets are consistent over time. For example, the IDs of the districts, regions, and schools should be consistent across rounds for the system to be able to aggregate the data and create a longitudinal format. The same applies for the name of the indicators, any change in the system will affect the capacity to trace that indicator over time, or to identify that the indicator is the same across rounds. </w:t>
       </w:r>
     </w:p>
     <w:p>
@@ -8001,22 +8630,236 @@
           <w:lang w:val="en-150"/>
         </w:rPr>
       </w:pPr>
-      <w:r>
-        <w:rPr>
-          <w:lang w:val="en-150"/>
-        </w:rPr>
-        <w:br w:type="page"/>
-      </w:r>
     </w:p>
     <w:p>
       <w:pPr>
+        <w:rPr>
+          <w:lang w:val="en-150"/>
+        </w:rPr>
+      </w:pPr>
+      <w:r>
+        <w:rPr>
+          <w:lang w:val="en-150"/>
+        </w:rPr>
+        <w:t>Thus, the main objective of introducing the architecture of the data in this report, is for the World Bank to be conscious about the importance of assuring</w:t>
+      </w:r>
+      <w:r>
+        <w:rPr>
+          <w:lang w:val="en-150"/>
+        </w:rPr>
+        <w:t xml:space="preserve"> the </w:t>
+      </w:r>
+      <w:r>
+        <w:rPr>
+          <w:lang w:val="en-150"/>
+        </w:rPr>
+        <w:t xml:space="preserve">structure and naming consistency of the data between the different rounds of the MLSS. Not complying with this would make the system to fail to </w:t>
+      </w:r>
+      <w:r>
+        <w:rPr>
+          <w:lang w:val="en-150"/>
+        </w:rPr>
+        <w:t>enable</w:t>
+      </w:r>
+      <w:r>
+        <w:rPr>
+          <w:lang w:val="en-150"/>
+        </w:rPr>
+        <w:t xml:space="preserve"> administrators to add new rounds of data and </w:t>
+      </w:r>
+      <w:r>
+        <w:rPr>
+          <w:lang w:val="en-150"/>
+        </w:rPr>
+        <w:t>or</w:t>
+      </w:r>
+      <w:r>
+        <w:rPr>
+          <w:lang w:val="en-150"/>
+        </w:rPr>
+        <w:t xml:space="preserve"> to visualise indicators over time.</w:t>
+      </w:r>
+    </w:p>
+    <w:p>
+      <w:pPr>
+        <w:rPr>
+          <w:lang w:val="en-150"/>
+        </w:rPr>
+      </w:pPr>
+    </w:p>
+    <w:p>
+      <w:pPr>
+        <w:pStyle w:val="Caption"/>
+        <w:keepNext/>
+        <w:ind w:hanging="2340"/>
+        <w:rPr>
+          <w:lang w:val="en-150"/>
+        </w:rPr>
+      </w:pPr>
+      <w:bookmarkStart w:id="34" w:name="_Ref88224361"/>
+      <w:r>
+        <w:t xml:space="preserve">Figure </w:t>
+      </w:r>
+      <w:r>
+        <w:fldChar w:fldCharType="begin"/>
+      </w:r>
+      <w:r>
+        <w:instrText xml:space="preserve"> SEQ Figure \* ARABIC </w:instrText>
+      </w:r>
+      <w:r>
+        <w:fldChar w:fldCharType="separate"/>
+      </w:r>
+      <w:r>
+        <w:rPr>
+          <w:noProof/>
+        </w:rPr>
+        <w:t>7</w:t>
+      </w:r>
+      <w:r>
+        <w:fldChar w:fldCharType="end"/>
+      </w:r>
+      <w:bookmarkEnd w:id="34"/>
+      <w:r>
+        <w:rPr>
+          <w:lang w:val="en-150"/>
+        </w:rPr>
+        <w:t>. Data Architecture and Relationship of Tables for the Online Tool.</w:t>
+      </w:r>
+    </w:p>
+    <w:p>
+      <w:pPr>
+        <w:rPr>
+          <w:lang w:val="en-150" w:eastAsia="it-IT"/>
+        </w:rPr>
+      </w:pPr>
+    </w:p>
+    <w:p>
+      <w:pPr>
+        <w:rPr>
+          <w:lang w:val="en-150"/>
+        </w:rPr>
+      </w:pPr>
+      <w:r>
+        <w:rPr>
+          <w:noProof/>
+          <w:lang w:val="en-150"/>
+        </w:rPr>
+        <w:drawing>
+          <wp:inline distT="0" distB="0" distL="0" distR="0" wp14:anchorId="16420E59" wp14:editId="486C5A4D">
+            <wp:extent cx="5760720" cy="3782695"/>
+            <wp:effectExtent l="0" t="0" r="0" b="0"/>
+            <wp:docPr id="7" name="Picture 7" descr="Diagram&#10;&#10;Description automatically generated"/>
+            <wp:cNvGraphicFramePr>
+              <a:graphicFrameLocks xmlns:a="http://schemas.openxmlformats.org/drawingml/2006/main" noChangeAspect="1"/>
+            </wp:cNvGraphicFramePr>
+            <a:graphic xmlns:a="http://schemas.openxmlformats.org/drawingml/2006/main">
+              <a:graphicData uri="http://schemas.openxmlformats.org/drawingml/2006/picture">
+                <pic:pic xmlns:pic="http://schemas.openxmlformats.org/drawingml/2006/picture">
+                  <pic:nvPicPr>
+                    <pic:cNvPr id="7" name="Picture 7" descr="Diagram&#10;&#10;Description automatically generated"/>
+                    <pic:cNvPicPr/>
+                  </pic:nvPicPr>
+                  <pic:blipFill>
+                    <a:blip r:embed="rId16">
+                      <a:extLst>
+                        <a:ext uri="{28A0092B-C50C-407E-A947-70E740481C1C}">
+                          <a14:useLocalDpi xmlns:a14="http://schemas.microsoft.com/office/drawing/2010/main" val="0"/>
+                        </a:ext>
+                      </a:extLst>
+                    </a:blip>
+                    <a:stretch>
+                      <a:fillRect/>
+                    </a:stretch>
+                  </pic:blipFill>
+                  <pic:spPr>
+                    <a:xfrm>
+                      <a:off x="0" y="0"/>
+                      <a:ext cx="5760720" cy="3782695"/>
+                    </a:xfrm>
+                    <a:prstGeom prst="rect">
+                      <a:avLst/>
+                    </a:prstGeom>
+                  </pic:spPr>
+                </pic:pic>
+              </a:graphicData>
+            </a:graphic>
+          </wp:inline>
+        </w:drawing>
+      </w:r>
+    </w:p>
+    <w:p>
+      <w:pPr>
+        <w:rPr>
+          <w:lang w:val="en-150"/>
+        </w:rPr>
+      </w:pPr>
+    </w:p>
+    <w:p>
+      <w:pPr>
+        <w:rPr>
+          <w:lang w:val="en-150"/>
+        </w:rPr>
+      </w:pPr>
+      <w:r>
+        <w:rPr>
+          <w:lang w:val="en-150"/>
+        </w:rPr>
+        <w:t xml:space="preserve">It is </w:t>
+      </w:r>
+      <w:r>
+        <w:rPr>
+          <w:lang w:val="en-150"/>
+        </w:rPr>
+        <w:t>suggested</w:t>
+      </w:r>
+      <w:r>
+        <w:rPr>
+          <w:lang w:val="en-150"/>
+        </w:rPr>
+        <w:t xml:space="preserve"> that during the first phases of the development of the online tool, the consultant will meet with the World Bank to agree on a naming protocol for the files and the names of the variables. A guide document with clear information about these will be produced so future rounds of the survey can follow the naming protocols. </w:t>
+      </w:r>
+    </w:p>
+    <w:p>
+      <w:pPr>
+        <w:rPr>
+          <w:lang w:val="en-150"/>
+        </w:rPr>
+      </w:pPr>
+    </w:p>
+    <w:p>
+      <w:pPr>
+        <w:rPr>
+          <w:lang w:val="en-150"/>
+        </w:rPr>
+      </w:pPr>
+      <w:r>
+        <w:rPr>
+          <w:lang w:val="en-150"/>
+        </w:rPr>
+        <w:t xml:space="preserve">The next section describes the </w:t>
+      </w:r>
+      <w:r>
+        <w:rPr>
+          <w:lang w:val="en-150"/>
+        </w:rPr>
+        <w:t>suggested user interface and content of the online tool.</w:t>
+      </w:r>
+      <w:r>
+        <w:rPr>
+          <w:lang w:val="en-150"/>
+        </w:rPr>
+        <w:br w:type="page"/>
+      </w:r>
+    </w:p>
+    <w:p>
+      <w:pPr>
         <w:pStyle w:val="Heading1"/>
         <w:rPr>
           <w:rFonts w:ascii="Times New Roman" w:hAnsi="Times New Roman"/>
           <w:lang w:val="en-150"/>
         </w:rPr>
       </w:pPr>
-      <w:bookmarkStart w:id="34" w:name="_Toc88143653"/>
+      <w:bookmarkStart w:id="35" w:name="_Toc88230082"/>
       <w:r>
         <w:rPr>
           <w:rFonts w:ascii="Times New Roman" w:hAnsi="Times New Roman"/>
@@ -8030,16 +8873,57 @@
           <w:rFonts w:ascii="Times New Roman" w:hAnsi="Times New Roman"/>
           <w:lang w:val="en-150"/>
         </w:rPr>
-        <w:t>: Elements of the Online Tool</w:t>
-      </w:r>
-      <w:bookmarkEnd w:id="34"/>
+        <w:t>: Elements</w:t>
+      </w:r>
       <w:r>
         <w:rPr>
           <w:rFonts w:ascii="Times New Roman" w:hAnsi="Times New Roman"/>
           <w:lang w:val="en-150"/>
         </w:rPr>
-        <w:t xml:space="preserve"> </w:t>
-      </w:r>
+        <w:t xml:space="preserve"> and Content</w:t>
+      </w:r>
+      <w:r>
+        <w:rPr>
+          <w:rFonts w:ascii="Times New Roman" w:hAnsi="Times New Roman"/>
+          <w:lang w:val="en-150"/>
+        </w:rPr>
+        <w:t xml:space="preserve"> of the Online Tool</w:t>
+      </w:r>
+      <w:bookmarkEnd w:id="35"/>
+    </w:p>
+    <w:p>
+      <w:pPr>
+        <w:rPr>
+          <w:lang w:val="en-150"/>
+        </w:rPr>
+      </w:pPr>
+      <w:r>
+        <w:rPr>
+          <w:lang w:val="en-150"/>
+        </w:rPr>
+        <w:t xml:space="preserve">This section presents a sketch for the conceptual design of the online tool. This preliminary design intends to respond to the objectives of the tool as they are expressed in the </w:t>
+      </w:r>
+      <w:proofErr w:type="spellStart"/>
+      <w:r>
+        <w:rPr>
+          <w:lang w:val="en-150"/>
+        </w:rPr>
+        <w:t>ToRs</w:t>
+      </w:r>
+      <w:proofErr w:type="spellEnd"/>
+      <w:r>
+        <w:rPr>
+          <w:lang w:val="en-150"/>
+        </w:rPr>
+        <w:t>:</w:t>
+      </w:r>
+    </w:p>
+    <w:p>
+      <w:pPr>
+        <w:rPr>
+          <w:lang w:val="en-150"/>
+        </w:rPr>
+      </w:pPr>
     </w:p>
     <w:p>
       <w:pPr>
@@ -8051,7 +8935,13 @@
         <w:jc w:val="both"/>
       </w:pPr>
       <w:r>
-        <w:t xml:space="preserve">Enable visualization of key MLSS indicators over time (across rounds) and across space (region/district) </w:t>
+        <w:t>Enable visualization of key MLSS indicators over time (across rounds) and across space (region/district</w:t>
+      </w:r>
+      <w:r>
+        <w:rPr>
+          <w:lang w:val="en-150"/>
+        </w:rPr>
+        <w:t>).</w:t>
       </w:r>
     </w:p>
     <w:p>
@@ -8064,7 +8954,21 @@
         <w:jc w:val="both"/>
       </w:pPr>
       <w:r>
-        <w:t>Enable browsing of key indicators by level (school/teacher/student), topic (e.g. infrastructure, facilities, procedures, student profiles, learning outcomes)</w:t>
+        <w:t>Enable browsing of key indicators by level (school/teacher/student), topic (</w:t>
+      </w:r>
+      <w:proofErr w:type="gramStart"/>
+      <w:r>
+        <w:t>e.g.</w:t>
+      </w:r>
+      <w:proofErr w:type="gramEnd"/>
+      <w:r>
+        <w:t xml:space="preserve"> infrastructure, facilities, procedures, student profiles, learning outcomes)</w:t>
+      </w:r>
+      <w:r>
+        <w:rPr>
+          <w:lang w:val="en-150"/>
+        </w:rPr>
+        <w:t xml:space="preserve">, </w:t>
       </w:r>
     </w:p>
     <w:p>
@@ -8079,6 +8983,21 @@
       <w:r>
         <w:t>Additionally present background information on the MLSS and associated impact evaluations (provided by Task Team) including instruments, sampling, and interventions</w:t>
       </w:r>
+      <w:r>
+        <w:rPr>
+          <w:lang w:val="en-150"/>
+        </w:rPr>
+        <w:t xml:space="preserve">, </w:t>
+      </w:r>
+      <w:r>
+        <w:t>Facility for administrators to add additional data for existing indicators from future rounds of MLSS/other sources</w:t>
+      </w:r>
+      <w:r>
+        <w:rPr>
+          <w:lang w:val="en-150"/>
+        </w:rPr>
+        <w:t>,</w:t>
+      </w:r>
     </w:p>
     <w:p>
       <w:pPr>
@@ -8090,7 +9009,24 @@
         <w:jc w:val="both"/>
       </w:pPr>
       <w:r>
-        <w:t>Facility for administrators to add additional data for existing indicators from future rounds of MLSS/other sources</w:t>
+        <w:t xml:space="preserve">Facility for higher-level administrators to add new indicators in </w:t>
+      </w:r>
+      <w:proofErr w:type="gramStart"/>
+      <w:r>
+        <w:t>future</w:t>
+      </w:r>
+      <w:r>
+        <w:rPr>
+          <w:lang w:val="en-150"/>
+        </w:rPr>
+        <w:t>,</w:t>
+      </w:r>
+      <w:r>
+        <w:t>Ability</w:t>
+      </w:r>
+      <w:proofErr w:type="gramEnd"/>
+      <w:r>
+        <w:t xml:space="preserve"> for administrators/’power users’ selected by administrators to extract visualizations for use in analytical outputs</w:t>
       </w:r>
     </w:p>
     <w:p>
@@ -8102,8 +9038,268 @@
         </w:numPr>
         <w:jc w:val="both"/>
       </w:pPr>
-      <w:r>
-        <w:t>Facility for higher-level administrators to add new indicators in future</w:t>
+    </w:p>
+    <w:p>
+      <w:pPr>
+        <w:jc w:val="both"/>
+        <w:rPr>
+          <w:lang w:val="en-150"/>
+        </w:rPr>
+      </w:pPr>
+      <w:r>
+        <w:rPr>
+          <w:lang w:val="en-150"/>
+        </w:rPr>
+        <w:t xml:space="preserve">In terms of content, it suggested for the World Bank to define the final set of indicators that will be part of the online tool. The tables presented in </w:t>
+      </w:r>
+      <w:r>
+        <w:rPr>
+          <w:lang w:val="en-150"/>
+        </w:rPr>
+        <w:fldChar w:fldCharType="begin"/>
+      </w:r>
+      <w:r>
+        <w:rPr>
+          <w:lang w:val="en-150"/>
+        </w:rPr>
+        <w:instrText xml:space="preserve"> REF _Ref88137658 \h </w:instrText>
+      </w:r>
+      <w:r>
+        <w:rPr>
+          <w:lang w:val="en-150"/>
+        </w:rPr>
+      </w:r>
+      <w:r>
+        <w:rPr>
+          <w:lang w:val="en-150"/>
+        </w:rPr>
+        <w:fldChar w:fldCharType="separate"/>
+      </w:r>
+      <w:r>
+        <w:rPr>
+          <w:lang w:val="en-150"/>
+        </w:rPr>
+        <w:t>Annex 1</w:t>
+      </w:r>
+      <w:r>
+        <w:rPr>
+          <w:lang w:val="en-150"/>
+        </w:rPr>
+        <w:fldChar w:fldCharType="end"/>
+      </w:r>
+      <w:r>
+        <w:rPr>
+          <w:lang w:val="en-150"/>
+        </w:rPr>
+        <w:t xml:space="preserve"> can be used to facilitate the prioritization process. The ideal scenario, for a friendlier user interface would be to define </w:t>
+      </w:r>
+      <w:r>
+        <w:rPr>
+          <w:lang w:val="en-150"/>
+        </w:rPr>
+        <w:t xml:space="preserve">the </w:t>
+      </w:r>
+      <w:r>
+        <w:rPr>
+          <w:lang w:val="en-150"/>
+        </w:rPr>
+        <w:t>subset of indicators</w:t>
+      </w:r>
+      <w:r>
+        <w:rPr>
+          <w:lang w:val="en-150"/>
+        </w:rPr>
+        <w:t xml:space="preserve"> that are more likely to be of interest for the audience of the dashboard. </w:t>
+      </w:r>
+    </w:p>
+    <w:p>
+      <w:pPr>
+        <w:jc w:val="both"/>
+        <w:rPr>
+          <w:lang w:val="en-150"/>
+        </w:rPr>
+      </w:pPr>
+    </w:p>
+    <w:p>
+      <w:pPr>
+        <w:jc w:val="both"/>
+        <w:rPr>
+          <w:lang w:val="en-150"/>
+        </w:rPr>
+      </w:pPr>
+      <w:r>
+        <w:rPr>
+          <w:lang w:val="en-150"/>
+        </w:rPr>
+        <w:t xml:space="preserve">Thus, the content of the dashboard is expected to be formalized during the initial stages of the development and programming process (see work plan). </w:t>
+      </w:r>
+    </w:p>
+    <w:p>
+      <w:pPr>
+        <w:jc w:val="both"/>
+        <w:rPr>
+          <w:lang w:val="en-150"/>
+        </w:rPr>
+      </w:pPr>
+    </w:p>
+    <w:p>
+      <w:pPr>
+        <w:jc w:val="both"/>
+        <w:rPr>
+          <w:lang w:val="en-150"/>
+        </w:rPr>
+      </w:pPr>
+      <w:r>
+        <w:rPr>
+          <w:lang w:val="en-150"/>
+        </w:rPr>
+        <w:t>To improve the user experience of the online tool, it is suggested to design a basic but effective design that enables an easy navigation of the dashboard.</w:t>
+      </w:r>
+      <w:r>
+        <w:rPr>
+          <w:lang w:val="en-150"/>
+        </w:rPr>
+        <w:t xml:space="preserve"> </w:t>
+      </w:r>
+      <w:r>
+        <w:rPr>
+          <w:lang w:val="en-150"/>
+        </w:rPr>
+        <w:t>All the elements of the dashboard are presented below:</w:t>
+      </w:r>
+    </w:p>
+    <w:p>
+      <w:pPr>
+        <w:jc w:val="both"/>
+        <w:rPr>
+          <w:lang w:val="en-150"/>
+        </w:rPr>
+      </w:pPr>
+    </w:p>
+    <w:p>
+      <w:pPr>
+        <w:pStyle w:val="ListParagraph"/>
+        <w:numPr>
+          <w:ilvl w:val="2"/>
+          <w:numId w:val="17"/>
+        </w:numPr>
+        <w:ind w:left="851" w:hanging="142"/>
+        <w:jc w:val="both"/>
+        <w:rPr>
+          <w:lang w:val="en-150"/>
+        </w:rPr>
+      </w:pPr>
+      <w:r>
+        <w:rPr>
+          <w:lang w:val="en-150"/>
+        </w:rPr>
+        <w:t>A home page that briefly introduces the MLSS and the online dashboard, this page will include the logos of the participating organizations and two buttons to direct the user to the dashboard and to its background information</w:t>
+      </w:r>
+    </w:p>
+    <w:p>
+      <w:pPr>
+        <w:pStyle w:val="ListParagraph"/>
+        <w:ind w:left="851"/>
+        <w:jc w:val="both"/>
+        <w:rPr>
+          <w:lang w:val="en-150"/>
+        </w:rPr>
+      </w:pPr>
+    </w:p>
+    <w:p>
+      <w:pPr>
+        <w:pStyle w:val="Caption"/>
+        <w:keepNext/>
+        <w:ind w:left="709" w:hanging="283"/>
+        <w:jc w:val="center"/>
+        <w:rPr>
+          <w:lang w:val="en-150"/>
+        </w:rPr>
+      </w:pPr>
+      <w:r>
+        <w:t xml:space="preserve">Figure </w:t>
+      </w:r>
+      <w:r>
+        <w:fldChar w:fldCharType="begin"/>
+      </w:r>
+      <w:r>
+        <w:instrText xml:space="preserve"> SEQ Figure \* ARABIC </w:instrText>
+      </w:r>
+      <w:r>
+        <w:fldChar w:fldCharType="separate"/>
+      </w:r>
+      <w:r>
+        <w:rPr>
+          <w:noProof/>
+        </w:rPr>
+        <w:t>8</w:t>
+      </w:r>
+      <w:r>
+        <w:fldChar w:fldCharType="end"/>
+      </w:r>
+      <w:r>
+        <w:rPr>
+          <w:lang w:val="en-150"/>
+        </w:rPr>
+        <w:t>. Proposed Design of the Homepage.</w:t>
+      </w:r>
+    </w:p>
+    <w:p>
+      <w:pPr>
+        <w:jc w:val="center"/>
+      </w:pPr>
+      <w:r>
+        <w:rPr>
+          <w:noProof/>
+        </w:rPr>
+        <w:drawing>
+          <wp:inline distT="0" distB="0" distL="0" distR="0" wp14:anchorId="1F0DB8EC" wp14:editId="420469A0">
+            <wp:extent cx="3312852" cy="2160000"/>
+            <wp:effectExtent l="0" t="0" r="0" b="0"/>
+            <wp:docPr id="8" name="Picture 8" descr="Graphical user interface, text&#10;&#10;Description automatically generated"/>
+            <wp:cNvGraphicFramePr>
+              <a:graphicFrameLocks xmlns:a="http://schemas.openxmlformats.org/drawingml/2006/main" noChangeAspect="1"/>
+            </wp:cNvGraphicFramePr>
+            <a:graphic xmlns:a="http://schemas.openxmlformats.org/drawingml/2006/main">
+              <a:graphicData uri="http://schemas.openxmlformats.org/drawingml/2006/picture">
+                <pic:pic xmlns:pic="http://schemas.openxmlformats.org/drawingml/2006/picture">
+                  <pic:nvPicPr>
+                    <pic:cNvPr id="8" name="Picture 8" descr="Graphical user interface, text&#10;&#10;Description automatically generated"/>
+                    <pic:cNvPicPr>
+                      <a:picLocks noChangeAspect="1" noChangeArrowheads="1"/>
+                    </pic:cNvPicPr>
+                  </pic:nvPicPr>
+                  <pic:blipFill>
+                    <a:blip r:embed="rId17">
+                      <a:extLst>
+                        <a:ext uri="{28A0092B-C50C-407E-A947-70E740481C1C}">
+                          <a14:useLocalDpi xmlns:a14="http://schemas.microsoft.com/office/drawing/2010/main" val="0"/>
+                        </a:ext>
+                      </a:extLst>
+                    </a:blip>
+                    <a:srcRect/>
+                    <a:stretch>
+                      <a:fillRect/>
+                    </a:stretch>
+                  </pic:blipFill>
+                  <pic:spPr bwMode="auto">
+                    <a:xfrm>
+                      <a:off x="0" y="0"/>
+                      <a:ext cx="3312852" cy="2160000"/>
+                    </a:xfrm>
+                    <a:prstGeom prst="rect">
+                      <a:avLst/>
+                    </a:prstGeom>
+                    <a:noFill/>
+                    <a:ln>
+                      <a:noFill/>
+                    </a:ln>
+                  </pic:spPr>
+                </pic:pic>
+              </a:graphicData>
+            </a:graphic>
+          </wp:inline>
+        </w:drawing>
       </w:r>
     </w:p>
     <w:p>
@@ -8111,29 +9307,441 @@
         <w:pStyle w:val="ListParagraph"/>
         <w:numPr>
           <w:ilvl w:val="0"/>
-          <w:numId w:val="34"/>
+          <w:numId w:val="17"/>
         </w:numPr>
-        <w:jc w:val="both"/>
-      </w:pPr>
-      <w:r>
-        <w:t>Ability for administrators/’power users’ selected by administrators to extract visualizations for use in analytical outputs</w:t>
+        <w:rPr>
+          <w:lang w:val="en-150"/>
+        </w:rPr>
+      </w:pPr>
+      <w:r>
+        <w:rPr>
+          <w:lang w:val="en-150"/>
+        </w:rPr>
+        <w:lastRenderedPageBreak/>
+        <w:t xml:space="preserve">Three separate pages to visualize indicators over time, enabling the analysis to be conducted at the region and district level, and allowing the user to browse </w:t>
+      </w:r>
+      <w:r>
+        <w:rPr>
+          <w:lang w:val="en-150"/>
+        </w:rPr>
+        <w:t xml:space="preserve">key indicators. These pages will present the data at the school, student, and teacher level respectively. Another possibility is to switch the hierarchical order of the attributes. For example, for the menu to have District and Region and for the dropdowns to allow filtering by level (school, teacher, student). This can will be decided based on test to try to understand which order is more effective for the experience of the users.  </w:t>
+      </w:r>
+    </w:p>
+    <w:p>
+      <w:pPr>
+        <w:jc w:val="center"/>
+        <w:rPr>
+          <w:lang w:val="en-150"/>
+        </w:rPr>
+      </w:pPr>
+    </w:p>
+    <w:p>
+      <w:pPr>
+        <w:pStyle w:val="Caption"/>
+        <w:keepNext/>
+        <w:ind w:left="0"/>
+        <w:jc w:val="center"/>
+      </w:pPr>
+      <w:r>
+        <w:t xml:space="preserve">Figure </w:t>
+      </w:r>
+      <w:r>
+        <w:fldChar w:fldCharType="begin"/>
+      </w:r>
+      <w:r>
+        <w:instrText xml:space="preserve"> SEQ Figure \* ARABIC </w:instrText>
+      </w:r>
+      <w:r>
+        <w:fldChar w:fldCharType="separate"/>
+      </w:r>
+      <w:r>
+        <w:rPr>
+          <w:noProof/>
+        </w:rPr>
+        <w:t>9</w:t>
+      </w:r>
+      <w:r>
+        <w:fldChar w:fldCharType="end"/>
+      </w:r>
+      <w:r>
+        <w:rPr>
+          <w:lang w:val="en-150"/>
+        </w:rPr>
+        <w:t>. Proposed Design of the Visualization of Indicators.</w:t>
+      </w:r>
+    </w:p>
+    <w:p>
+      <w:pPr>
+        <w:jc w:val="center"/>
+        <w:rPr>
+          <w:lang w:val="en-150"/>
+        </w:rPr>
+      </w:pPr>
+      <w:r>
+        <w:rPr>
+          <w:noProof/>
+        </w:rPr>
+        <w:drawing>
+          <wp:inline distT="0" distB="0" distL="0" distR="0" wp14:anchorId="4F70BB69" wp14:editId="7EE5F273">
+            <wp:extent cx="3285083" cy="2160000"/>
+            <wp:effectExtent l="0" t="0" r="0" b="0"/>
+            <wp:docPr id="12" name="Picture 12" descr="A picture containing graphical user interface&#10;&#10;Description automatically generated"/>
+            <wp:cNvGraphicFramePr>
+              <a:graphicFrameLocks xmlns:a="http://schemas.openxmlformats.org/drawingml/2006/main" noChangeAspect="1"/>
+            </wp:cNvGraphicFramePr>
+            <a:graphic xmlns:a="http://schemas.openxmlformats.org/drawingml/2006/main">
+              <a:graphicData uri="http://schemas.openxmlformats.org/drawingml/2006/picture">
+                <pic:pic xmlns:pic="http://schemas.openxmlformats.org/drawingml/2006/picture">
+                  <pic:nvPicPr>
+                    <pic:cNvPr id="12" name="Picture 12" descr="A picture containing graphical user interface&#10;&#10;Description automatically generated"/>
+                    <pic:cNvPicPr>
+                      <a:picLocks noChangeAspect="1" noChangeArrowheads="1"/>
+                    </pic:cNvPicPr>
+                  </pic:nvPicPr>
+                  <pic:blipFill>
+                    <a:blip r:embed="rId18" cstate="print">
+                      <a:extLst>
+                        <a:ext uri="{28A0092B-C50C-407E-A947-70E740481C1C}">
+                          <a14:useLocalDpi xmlns:a14="http://schemas.microsoft.com/office/drawing/2010/main" val="0"/>
+                        </a:ext>
+                      </a:extLst>
+                    </a:blip>
+                    <a:srcRect/>
+                    <a:stretch>
+                      <a:fillRect/>
+                    </a:stretch>
+                  </pic:blipFill>
+                  <pic:spPr bwMode="auto">
+                    <a:xfrm>
+                      <a:off x="0" y="0"/>
+                      <a:ext cx="3285083" cy="2160000"/>
+                    </a:xfrm>
+                    <a:prstGeom prst="rect">
+                      <a:avLst/>
+                    </a:prstGeom>
+                    <a:noFill/>
+                    <a:ln>
+                      <a:noFill/>
+                    </a:ln>
+                  </pic:spPr>
+                </pic:pic>
+              </a:graphicData>
+            </a:graphic>
+          </wp:inline>
+        </w:drawing>
+      </w:r>
+    </w:p>
+    <w:p>
+      <w:pPr>
+        <w:rPr>
+          <w:lang w:val="en-150"/>
+        </w:rPr>
+      </w:pPr>
+    </w:p>
+    <w:p>
+      <w:pPr>
+        <w:pStyle w:val="ListParagraph"/>
+        <w:numPr>
+          <w:ilvl w:val="0"/>
+          <w:numId w:val="17"/>
+        </w:numPr>
+        <w:rPr>
+          <w:lang w:val="en-150"/>
+        </w:rPr>
+      </w:pPr>
+      <w:r>
+        <w:rPr>
+          <w:lang w:val="en-150"/>
+        </w:rPr>
+        <w:t>A page to present background information of the MLSS. This information that will be provided by the Task Team can include things like Instruments, Sample, Relevant Links, etc. Apart from static text, this page can include links to external websites or other resources that can help to contextualize the importance and scope of the MLSS.</w:t>
+      </w:r>
+    </w:p>
+    <w:p>
+      <w:pPr>
+        <w:pStyle w:val="ListParagraph"/>
+        <w:rPr>
+          <w:lang w:val="en-150"/>
+        </w:rPr>
+      </w:pPr>
+    </w:p>
+    <w:p>
+      <w:pPr>
+        <w:pStyle w:val="Caption"/>
+        <w:keepNext/>
+        <w:ind w:left="0"/>
+        <w:jc w:val="center"/>
+      </w:pPr>
+      <w:r>
+        <w:t xml:space="preserve">Figure </w:t>
+      </w:r>
+      <w:r>
+        <w:fldChar w:fldCharType="begin"/>
+      </w:r>
+      <w:r>
+        <w:instrText xml:space="preserve"> SEQ Figure \* ARABIC </w:instrText>
+      </w:r>
+      <w:r>
+        <w:fldChar w:fldCharType="separate"/>
+      </w:r>
+      <w:r>
+        <w:rPr>
+          <w:noProof/>
+        </w:rPr>
+        <w:t>10</w:t>
+      </w:r>
+      <w:r>
+        <w:fldChar w:fldCharType="end"/>
+      </w:r>
+      <w:r>
+        <w:rPr>
+          <w:lang w:val="en-150"/>
+        </w:rPr>
+        <w:t>. Proposed Design of the Background Information.</w:t>
+      </w:r>
+    </w:p>
+    <w:p>
+      <w:pPr>
+        <w:jc w:val="center"/>
+      </w:pPr>
+      <w:r>
+        <w:rPr>
+          <w:noProof/>
+        </w:rPr>
+        <w:drawing>
+          <wp:inline distT="0" distB="0" distL="0" distR="0" wp14:anchorId="6B6CD90A" wp14:editId="6758722A">
+            <wp:extent cx="3428787" cy="2160000"/>
+            <wp:effectExtent l="0" t="0" r="0" b="0"/>
+            <wp:docPr id="10" name="Picture 10" descr="Graphical user interface, application&#10;&#10;Description automatically generated"/>
+            <wp:cNvGraphicFramePr>
+              <a:graphicFrameLocks xmlns:a="http://schemas.openxmlformats.org/drawingml/2006/main" noChangeAspect="1"/>
+            </wp:cNvGraphicFramePr>
+            <a:graphic xmlns:a="http://schemas.openxmlformats.org/drawingml/2006/main">
+              <a:graphicData uri="http://schemas.openxmlformats.org/drawingml/2006/picture">
+                <pic:pic xmlns:pic="http://schemas.openxmlformats.org/drawingml/2006/picture">
+                  <pic:nvPicPr>
+                    <pic:cNvPr id="10" name="Picture 10" descr="Graphical user interface, application&#10;&#10;Description automatically generated"/>
+                    <pic:cNvPicPr>
+                      <a:picLocks noChangeAspect="1" noChangeArrowheads="1"/>
+                    </pic:cNvPicPr>
+                  </pic:nvPicPr>
+                  <pic:blipFill>
+                    <a:blip r:embed="rId19">
+                      <a:extLst>
+                        <a:ext uri="{28A0092B-C50C-407E-A947-70E740481C1C}">
+                          <a14:useLocalDpi xmlns:a14="http://schemas.microsoft.com/office/drawing/2010/main" val="0"/>
+                        </a:ext>
+                      </a:extLst>
+                    </a:blip>
+                    <a:srcRect/>
+                    <a:stretch>
+                      <a:fillRect/>
+                    </a:stretch>
+                  </pic:blipFill>
+                  <pic:spPr bwMode="auto">
+                    <a:xfrm>
+                      <a:off x="0" y="0"/>
+                      <a:ext cx="3428787" cy="2160000"/>
+                    </a:xfrm>
+                    <a:prstGeom prst="rect">
+                      <a:avLst/>
+                    </a:prstGeom>
+                    <a:noFill/>
+                    <a:ln>
+                      <a:noFill/>
+                    </a:ln>
+                  </pic:spPr>
+                </pic:pic>
+              </a:graphicData>
+            </a:graphic>
+          </wp:inline>
+        </w:drawing>
       </w:r>
     </w:p>
     <w:p/>
     <w:p>
-      <w:r>
-        <w:br w:type="page"/>
+      <w:pPr>
+        <w:pStyle w:val="ListParagraph"/>
+        <w:numPr>
+          <w:ilvl w:val="0"/>
+          <w:numId w:val="17"/>
+        </w:numPr>
+        <w:rPr>
+          <w:lang w:val="en-150"/>
+        </w:rPr>
+      </w:pPr>
+      <w:r>
+        <w:rPr>
+          <w:lang w:val="en-150"/>
+        </w:rPr>
+        <w:t xml:space="preserve">Finally, a very important requirement of the online tool is that it should facilitate administrations to add data for existing indicators from future rounds of the MLSS. The suggested approach is to create a specific page that is password protected. Only users with the right set of credentials will be able to access this page. Once the password is validated, the administrators will be able to load more data into the </w:t>
+      </w:r>
+      <w:r>
+        <w:rPr>
+          <w:lang w:val="en-150"/>
+        </w:rPr>
+        <w:lastRenderedPageBreak/>
+        <w:t xml:space="preserve">system. To reduce the risk of the data </w:t>
+      </w:r>
+      <w:r>
+        <w:rPr>
+          <w:lang w:val="en-150"/>
+        </w:rPr>
+        <w:t>not being in the right format, the administrator will be able to download a guide that will include the detail information about the necessary conditions that the data needs to have to be accepted by the dashboard. These conditions, as it was explained in the section above, will be things like format of the file, variable names, etc.</w:t>
       </w:r>
     </w:p>
     <w:p>
       <w:pPr>
+        <w:pStyle w:val="ListParagraph"/>
+        <w:rPr>
+          <w:lang w:val="en-150"/>
+        </w:rPr>
+      </w:pPr>
+    </w:p>
+    <w:p>
+      <w:pPr>
+        <w:pStyle w:val="Caption"/>
+        <w:keepNext/>
+        <w:ind w:left="142"/>
+        <w:jc w:val="center"/>
+      </w:pPr>
+      <w:r>
+        <w:t xml:space="preserve">Figure </w:t>
+      </w:r>
+      <w:r>
+        <w:fldChar w:fldCharType="begin"/>
+      </w:r>
+      <w:r>
+        <w:instrText xml:space="preserve"> SEQ Figure \* ARABIC </w:instrText>
+      </w:r>
+      <w:r>
+        <w:fldChar w:fldCharType="separate"/>
+      </w:r>
+      <w:r>
+        <w:rPr>
+          <w:noProof/>
+        </w:rPr>
+        <w:t>11</w:t>
+      </w:r>
+      <w:r>
+        <w:fldChar w:fldCharType="end"/>
+      </w:r>
+      <w:r>
+        <w:rPr>
+          <w:lang w:val="en-150"/>
+        </w:rPr>
+        <w:t>. Suggested Design for the Administrators Page.</w:t>
+      </w:r>
+    </w:p>
+    <w:p>
+      <w:pPr>
+        <w:jc w:val="center"/>
+      </w:pPr>
+      <w:r>
+        <w:rPr>
+          <w:noProof/>
+        </w:rPr>
+        <w:drawing>
+          <wp:inline distT="0" distB="0" distL="0" distR="0" wp14:anchorId="675AE74E" wp14:editId="1FD4D3D9">
+            <wp:extent cx="3428787" cy="2160000"/>
+            <wp:effectExtent l="0" t="0" r="0" b="0"/>
+            <wp:docPr id="11" name="Picture 11" descr="Graphical user interface&#10;&#10;Description automatically generated"/>
+            <wp:cNvGraphicFramePr>
+              <a:graphicFrameLocks xmlns:a="http://schemas.openxmlformats.org/drawingml/2006/main" noChangeAspect="1"/>
+            </wp:cNvGraphicFramePr>
+            <a:graphic xmlns:a="http://schemas.openxmlformats.org/drawingml/2006/main">
+              <a:graphicData uri="http://schemas.openxmlformats.org/drawingml/2006/picture">
+                <pic:pic xmlns:pic="http://schemas.openxmlformats.org/drawingml/2006/picture">
+                  <pic:nvPicPr>
+                    <pic:cNvPr id="11" name="Picture 11" descr="Graphical user interface&#10;&#10;Description automatically generated"/>
+                    <pic:cNvPicPr>
+                      <a:picLocks noChangeAspect="1" noChangeArrowheads="1"/>
+                    </pic:cNvPicPr>
+                  </pic:nvPicPr>
+                  <pic:blipFill>
+                    <a:blip r:embed="rId20">
+                      <a:extLst>
+                        <a:ext uri="{28A0092B-C50C-407E-A947-70E740481C1C}">
+                          <a14:useLocalDpi xmlns:a14="http://schemas.microsoft.com/office/drawing/2010/main" val="0"/>
+                        </a:ext>
+                      </a:extLst>
+                    </a:blip>
+                    <a:srcRect/>
+                    <a:stretch>
+                      <a:fillRect/>
+                    </a:stretch>
+                  </pic:blipFill>
+                  <pic:spPr bwMode="auto">
+                    <a:xfrm>
+                      <a:off x="0" y="0"/>
+                      <a:ext cx="3428787" cy="2160000"/>
+                    </a:xfrm>
+                    <a:prstGeom prst="rect">
+                      <a:avLst/>
+                    </a:prstGeom>
+                    <a:noFill/>
+                    <a:ln>
+                      <a:noFill/>
+                    </a:ln>
+                  </pic:spPr>
+                </pic:pic>
+              </a:graphicData>
+            </a:graphic>
+          </wp:inline>
+        </w:drawing>
+      </w:r>
+    </w:p>
+    <w:p>
+      <w:r>
+        <w:br w:type="page"/>
+      </w:r>
+    </w:p>
+    <w:p>
+      <w:pPr>
         <w:pStyle w:val="Heading1"/>
         <w:rPr>
-          <w:lang w:val="en-150"/>
-        </w:rPr>
-      </w:pPr>
-      <w:bookmarkStart w:id="35" w:name="_Ref88137658"/>
-      <w:bookmarkStart w:id="36" w:name="_Toc88143654"/>
+          <w:rFonts w:asciiTheme="minorHAnsi" w:hAnsiTheme="minorHAnsi"/>
+          <w:lang w:val="en-150"/>
+        </w:rPr>
+      </w:pPr>
+      <w:bookmarkStart w:id="36" w:name="_Toc88230083"/>
+      <w:r>
+        <w:rPr>
+          <w:lang w:val="en-150"/>
+        </w:rPr>
+        <w:lastRenderedPageBreak/>
+        <w:t>Section 4: Work Plan</w:t>
+      </w:r>
+      <w:bookmarkEnd w:id="36"/>
+    </w:p>
+    <w:p>
+      <w:pPr>
+        <w:rPr>
+          <w:lang w:val="en-150"/>
+        </w:rPr>
+      </w:pPr>
+    </w:p>
+    <w:p>
+      <w:pPr>
+        <w:rPr>
+          <w:lang w:val="en-150"/>
+        </w:rPr>
+      </w:pPr>
+      <w:r>
+        <w:rPr>
+          <w:lang w:val="en-150"/>
+        </w:rPr>
+        <w:br w:type="page"/>
+      </w:r>
+    </w:p>
+    <w:p>
+      <w:pPr>
+        <w:pStyle w:val="Heading1"/>
+        <w:rPr>
+          <w:lang w:val="en-150"/>
+        </w:rPr>
+      </w:pPr>
+      <w:bookmarkStart w:id="37" w:name="_Ref88137658"/>
+      <w:bookmarkStart w:id="38" w:name="_Toc88230084"/>
       <w:r>
         <w:rPr>
           <w:lang w:val="en-150"/>
@@ -8141,8 +9749,8 @@
         <w:lastRenderedPageBreak/>
         <w:t>Annex 1: Variable names and labels for the derived datasets</w:t>
       </w:r>
-      <w:bookmarkEnd w:id="35"/>
-      <w:bookmarkEnd w:id="36"/>
+      <w:bookmarkEnd w:id="37"/>
+      <w:bookmarkEnd w:id="38"/>
       <w:r>
         <w:rPr>
           <w:lang w:val="en-150"/>
@@ -9364,8 +10972,13 @@
           </w:tcPr>
           <w:p>
             <w:r>
-              <w:t>Baseline total lower class (std1-std4) female enrolment / total number of female</w:t>
-            </w:r>
+              <w:t xml:space="preserve">Baseline total lower class (std1-std4) female enrolment / total number of </w:t>
+            </w:r>
+            <w:proofErr w:type="gramStart"/>
+            <w:r>
+              <w:t>female</w:t>
+            </w:r>
+            <w:proofErr w:type="gramEnd"/>
           </w:p>
         </w:tc>
         <w:tc>
@@ -9396,8 +11009,13 @@
           </w:tcPr>
           <w:p>
             <w:r>
-              <w:t>Baseline total upper class (std5-std8) female enrolment / total number of female</w:t>
-            </w:r>
+              <w:t xml:space="preserve">Baseline total upper class (std5-std8) female enrolment / total number of </w:t>
+            </w:r>
+            <w:proofErr w:type="gramStart"/>
+            <w:r>
+              <w:t>female</w:t>
+            </w:r>
+            <w:proofErr w:type="gramEnd"/>
           </w:p>
         </w:tc>
         <w:tc>
@@ -10666,7 +12284,15 @@
           </w:tcPr>
           <w:p>
             <w:r>
-              <w:t>Baseline Which language (s) do you usually speak at home?:Chewa</w:t>
+              <w:t xml:space="preserve">Baseline Which language (s) do you usually speak at </w:t>
+            </w:r>
+            <w:proofErr w:type="gramStart"/>
+            <w:r>
+              <w:t>home?:</w:t>
+            </w:r>
+            <w:proofErr w:type="gramEnd"/>
+            <w:r>
+              <w:t>Chewa</w:t>
             </w:r>
           </w:p>
         </w:tc>
@@ -10985,8 +12611,13 @@
             <w:tcW w:w="0" w:type="auto"/>
           </w:tcPr>
           <w:p>
-            <w:r>
-              <w:t>Baseline live with both mom and dad</w:t>
+            <w:proofErr w:type="gramStart"/>
+            <w:r>
+              <w:t>Baseline</w:t>
+            </w:r>
+            <w:proofErr w:type="gramEnd"/>
+            <w:r>
+              <w:t xml:space="preserve"> live with both mom and dad</w:t>
             </w:r>
           </w:p>
         </w:tc>
@@ -11017,8 +12648,13 @@
             <w:tcW w:w="0" w:type="auto"/>
           </w:tcPr>
           <w:p>
-            <w:r>
-              <w:t>Baseline live with mom, dad, or both</w:t>
+            <w:proofErr w:type="gramStart"/>
+            <w:r>
+              <w:t>Baseline</w:t>
+            </w:r>
+            <w:proofErr w:type="gramEnd"/>
+            <w:r>
+              <w:t xml:space="preserve"> live with mom, dad, or both</w:t>
             </w:r>
           </w:p>
         </w:tc>
@@ -11177,8 +12813,13 @@
             <w:tcW w:w="0" w:type="auto"/>
           </w:tcPr>
           <w:p>
-            <w:r>
-              <w:t>Baseline absent from school on any day last week (y or n)</w:t>
+            <w:proofErr w:type="gramStart"/>
+            <w:r>
+              <w:t>Baseline</w:t>
+            </w:r>
+            <w:proofErr w:type="gramEnd"/>
+            <w:r>
+              <w:t xml:space="preserve"> absent from school on any day last week (y or n)</w:t>
             </w:r>
           </w:p>
         </w:tc>
@@ -11690,7 +13331,15 @@
           </w:tcPr>
           <w:p>
             <w:r>
-              <w:t>Baseline 71j. Sometimes your friends lie to you and you lie to them)</w:t>
+              <w:t xml:space="preserve">Baseline 71j. Sometimes your friends lie to </w:t>
+            </w:r>
+            <w:proofErr w:type="gramStart"/>
+            <w:r>
+              <w:t>you</w:t>
+            </w:r>
+            <w:proofErr w:type="gramEnd"/>
+            <w:r>
+              <w:t xml:space="preserve"> and you lie to them)</w:t>
             </w:r>
           </w:p>
         </w:tc>
@@ -13131,7 +14780,15 @@
           </w:tcPr>
           <w:p>
             <w:r>
-              <w:t>Baseline Does your family have … Motor cycle/ scooter? Y or N</w:t>
+              <w:t xml:space="preserve">Baseline Does your family have … </w:t>
+            </w:r>
+            <w:proofErr w:type="gramStart"/>
+            <w:r>
+              <w:t>Motor cycle</w:t>
+            </w:r>
+            <w:proofErr w:type="gramEnd"/>
+            <w:r>
+              <w:t>/ scooter? Y or N</w:t>
             </w:r>
           </w:p>
         </w:tc>
@@ -13323,8 +14980,13 @@
             <w:tcW w:w="0" w:type="auto"/>
           </w:tcPr>
           <w:p>
-            <w:r>
-              <w:t>Baseline live with only mom or only dad (single parent)</w:t>
+            <w:proofErr w:type="gramStart"/>
+            <w:r>
+              <w:t>Baseline</w:t>
+            </w:r>
+            <w:proofErr w:type="gramEnd"/>
+            <w:r>
+              <w:t xml:space="preserve"> live with only mom or only dad (single parent)</w:t>
             </w:r>
           </w:p>
         </w:tc>
@@ -13644,7 +15306,15 @@
           </w:tcPr>
           <w:p>
             <w:r>
-              <w:t>Baseline 1.First, middle and last name</w:t>
+              <w:t xml:space="preserve">Baseline </w:t>
+            </w:r>
+            <w:proofErr w:type="gramStart"/>
+            <w:r>
+              <w:t>1.First</w:t>
+            </w:r>
+            <w:proofErr w:type="gramEnd"/>
+            <w:r>
+              <w:t>, middle and last name</w:t>
             </w:r>
           </w:p>
         </w:tc>
@@ -13676,7 +15346,15 @@
           </w:tcPr>
           <w:p>
             <w:r>
-              <w:t>Baseline 2.Student Learner Identification Number (LIN)</w:t>
+              <w:t xml:space="preserve">Baseline </w:t>
+            </w:r>
+            <w:proofErr w:type="gramStart"/>
+            <w:r>
+              <w:t>2.Student</w:t>
+            </w:r>
+            <w:proofErr w:type="gramEnd"/>
+            <w:r>
+              <w:t xml:space="preserve"> Learner Identification Number (LIN)</w:t>
             </w:r>
           </w:p>
         </w:tc>
@@ -14092,7 +15770,15 @@
           </w:tcPr>
           <w:p>
             <w:r>
-              <w:t>Baseline 11. Have you seen your mom reading the Bible, a book or a newspaper at</w:t>
+              <w:t xml:space="preserve">Baseline 11. Have you seen your mom reading the Bible, a </w:t>
+            </w:r>
+            <w:proofErr w:type="gramStart"/>
+            <w:r>
+              <w:t>book</w:t>
+            </w:r>
+            <w:proofErr w:type="gramEnd"/>
+            <w:r>
+              <w:t xml:space="preserve"> or a newspaper at</w:t>
             </w:r>
           </w:p>
         </w:tc>
@@ -14188,7 +15874,15 @@
           </w:tcPr>
           <w:p>
             <w:r>
-              <w:t>Baseline 13. Have you seen your dad reading the Bible, a book or a newspaper at</w:t>
+              <w:t xml:space="preserve">Baseline 13. Have you seen your dad reading the Bible, a </w:t>
+            </w:r>
+            <w:proofErr w:type="gramStart"/>
+            <w:r>
+              <w:t>book</w:t>
+            </w:r>
+            <w:proofErr w:type="gramEnd"/>
+            <w:r>
+              <w:t xml:space="preserve"> or a newspaper at</w:t>
             </w:r>
           </w:p>
         </w:tc>
@@ -14412,7 +16106,15 @@
           </w:tcPr>
           <w:p>
             <w:r>
-              <w:t>Baseline 17a. I get nervous when I don&lt;U+FFFD&gt;t know how to solve a task at school) 17_</w:t>
+              <w:t xml:space="preserve">Baseline 17a. I get nervous when I don&lt;U+FFFD&gt;t </w:t>
+            </w:r>
+            <w:proofErr w:type="gramStart"/>
+            <w:r>
+              <w:t>know</w:t>
+            </w:r>
+            <w:proofErr w:type="gramEnd"/>
+            <w:r>
+              <w:t xml:space="preserve"> how to solve a task at school) 17_</w:t>
             </w:r>
           </w:p>
         </w:tc>
@@ -14444,7 +16146,15 @@
           </w:tcPr>
           <w:p>
             <w:r>
-              <w:t>Baseline 17b. I perform poorly at school whether or not I study for my exams) 17</w:t>
+              <w:t xml:space="preserve">Baseline 17b. I perform poorly at school </w:t>
+            </w:r>
+            <w:proofErr w:type="gramStart"/>
+            <w:r>
+              <w:t>whether or not</w:t>
+            </w:r>
+            <w:proofErr w:type="gramEnd"/>
+            <w:r>
+              <w:t xml:space="preserve"> I study for my exams) 17</w:t>
             </w:r>
           </w:p>
         </w:tc>
@@ -14540,7 +16250,15 @@
           </w:tcPr>
           <w:p>
             <w:r>
-              <w:t>Baseline 17e.&lt;U+FFFD&gt;Many things I learn at school will help me in my life later on.) 1</w:t>
+              <w:t xml:space="preserve">Baseline 17e.&lt;U+FFFD&gt;Many things I learn at school will help me in my life </w:t>
+            </w:r>
+            <w:proofErr w:type="gramStart"/>
+            <w:r>
+              <w:t>later on</w:t>
+            </w:r>
+            <w:proofErr w:type="gramEnd"/>
+            <w:r>
+              <w:t>.) 1</w:t>
             </w:r>
           </w:p>
         </w:tc>
@@ -15085,8 +16803,13 @@
           </w:tcPr>
           <w:p>
             <w:r>
-              <w:t>Baseline 32. Does your family have -? (a. TV )</w:t>
-            </w:r>
+              <w:t xml:space="preserve">Baseline 32. Does your family have -? (a. </w:t>
+            </w:r>
+            <w:proofErr w:type="gramStart"/>
+            <w:r>
+              <w:t>TV )</w:t>
+            </w:r>
+            <w:proofErr w:type="gramEnd"/>
           </w:p>
         </w:tc>
         <w:tc>
@@ -15117,8 +16840,13 @@
           </w:tcPr>
           <w:p>
             <w:r>
-              <w:t>Baseline 32. Does your family have -? (b. Bed(s) )</w:t>
-            </w:r>
+              <w:t>Baseline 32. Does your family have -? (b. Bed(s</w:t>
+            </w:r>
+            <w:proofErr w:type="gramStart"/>
+            <w:r>
+              <w:t>) )</w:t>
+            </w:r>
+            <w:proofErr w:type="gramEnd"/>
           </w:p>
         </w:tc>
         <w:tc>
@@ -15149,8 +16877,13 @@
           </w:tcPr>
           <w:p>
             <w:r>
-              <w:t>Baseline 32. Does your family have -? (c.&lt;U+FFFD&gt;Radio )</w:t>
-            </w:r>
+              <w:t>Baseline 32. Does your family have -? (c.&lt;U+FFFD&gt;</w:t>
+            </w:r>
+            <w:proofErr w:type="gramStart"/>
+            <w:r>
+              <w:t>Radio )</w:t>
+            </w:r>
+            <w:proofErr w:type="gramEnd"/>
           </w:p>
         </w:tc>
         <w:tc>
@@ -15181,8 +16914,13 @@
           </w:tcPr>
           <w:p>
             <w:r>
-              <w:t>Baseline 32. Does your family have -? (d. Mobile phone )</w:t>
-            </w:r>
+              <w:t xml:space="preserve">Baseline 32. Does your family have -? (d. Mobile </w:t>
+            </w:r>
+            <w:proofErr w:type="gramStart"/>
+            <w:r>
+              <w:t>phone )</w:t>
+            </w:r>
+            <w:proofErr w:type="gramEnd"/>
           </w:p>
         </w:tc>
         <w:tc>
@@ -15245,7 +16983,15 @@
           </w:tcPr>
           <w:p>
             <w:r>
-              <w:t>Baseline 32. Does your family have -? (g.Bicycle )</w:t>
+              <w:t>Baseline 32. Does your family have -? (</w:t>
+            </w:r>
+            <w:proofErr w:type="gramStart"/>
+            <w:r>
+              <w:t>g.Bicycle</w:t>
+            </w:r>
+            <w:proofErr w:type="gramEnd"/>
+            <w:r>
+              <w:t xml:space="preserve"> )</w:t>
             </w:r>
           </w:p>
         </w:tc>
@@ -15277,7 +17023,15 @@
           </w:tcPr>
           <w:p>
             <w:r>
-              <w:t>Baseline 32. Does your family have -? (h.Motor cycle/ scooter )</w:t>
+              <w:t>Baseline 32. Does your family have -? (</w:t>
+            </w:r>
+            <w:proofErr w:type="gramStart"/>
+            <w:r>
+              <w:t>h.Motor</w:t>
+            </w:r>
+            <w:proofErr w:type="gramEnd"/>
+            <w:r>
+              <w:t xml:space="preserve"> cycle/ scooter )</w:t>
             </w:r>
           </w:p>
         </w:tc>
@@ -15309,7 +17063,15 @@
           </w:tcPr>
           <w:p>
             <w:r>
-              <w:t>Baseline 32. Does your family have -? (i.Tractor/ Truck/ Car)</w:t>
+              <w:t>Baseline 32. Does your family have -? (</w:t>
+            </w:r>
+            <w:proofErr w:type="gramStart"/>
+            <w:r>
+              <w:t>i.Tractor</w:t>
+            </w:r>
+            <w:proofErr w:type="gramEnd"/>
+            <w:r>
+              <w:t>/ Truck/ Car)</w:t>
             </w:r>
           </w:p>
         </w:tc>
@@ -15341,7 +17103,15 @@
           </w:tcPr>
           <w:p>
             <w:r>
-              <w:t>Baseline 32. Does your family have -? (k.Chickens )</w:t>
+              <w:t>Baseline 32. Does your family have -? (</w:t>
+            </w:r>
+            <w:proofErr w:type="gramStart"/>
+            <w:r>
+              <w:t>k.Chickens</w:t>
+            </w:r>
+            <w:proofErr w:type="gramEnd"/>
+            <w:r>
+              <w:t xml:space="preserve"> )</w:t>
             </w:r>
           </w:p>
         </w:tc>
@@ -15373,7 +17143,15 @@
           </w:tcPr>
           <w:p>
             <w:r>
-              <w:t>Baseline 32. Does your family have -? (l.Goats/ Sheep)</w:t>
+              <w:t>Baseline 32. Does your family have -? (</w:t>
+            </w:r>
+            <w:proofErr w:type="gramStart"/>
+            <w:r>
+              <w:t>l.Goats</w:t>
+            </w:r>
+            <w:proofErr w:type="gramEnd"/>
+            <w:r>
+              <w:t>/ Sheep)</w:t>
             </w:r>
           </w:p>
         </w:tc>
@@ -15405,7 +17183,15 @@
           </w:tcPr>
           <w:p>
             <w:r>
-              <w:t>Baseline 32. Does your family have -? (n.Pigs )</w:t>
+              <w:t>Baseline 32. Does your family have -? (</w:t>
+            </w:r>
+            <w:proofErr w:type="gramStart"/>
+            <w:r>
+              <w:t>n.Pigs</w:t>
+            </w:r>
+            <w:proofErr w:type="gramEnd"/>
+            <w:r>
+              <w:t xml:space="preserve"> )</w:t>
             </w:r>
           </w:p>
         </w:tc>
@@ -15437,7 +17223,15 @@
           </w:tcPr>
           <w:p>
             <w:r>
-              <w:t>Baseline 32. Does your family have -? (o.Cattle )</w:t>
+              <w:t>Baseline 32. Does your family have -? (</w:t>
+            </w:r>
+            <w:proofErr w:type="gramStart"/>
+            <w:r>
+              <w:t>o.Cattle</w:t>
+            </w:r>
+            <w:proofErr w:type="gramEnd"/>
+            <w:r>
+              <w:t xml:space="preserve"> )</w:t>
             </w:r>
           </w:p>
         </w:tc>
@@ -15469,7 +17263,15 @@
           </w:tcPr>
           <w:p>
             <w:r>
-              <w:t>Baseline 32. Does your family have -? (o_m.Other large items (Specify))</w:t>
+              <w:t>Baseline 32. Does your family have -? (o_</w:t>
+            </w:r>
+            <w:proofErr w:type="gramStart"/>
+            <w:r>
+              <w:t>m.Other</w:t>
+            </w:r>
+            <w:proofErr w:type="gramEnd"/>
+            <w:r>
+              <w:t xml:space="preserve"> large items (Specify))</w:t>
             </w:r>
           </w:p>
         </w:tc>
@@ -15533,7 +17335,15 @@
           </w:tcPr>
           <w:p>
             <w:r>
-              <w:t>Baseline 32ma.&lt;U+FFFD&gt;It is completely my choice whether or not I do well at school)</w:t>
+              <w:t>Baseline 32</w:t>
+            </w:r>
+            <w:proofErr w:type="gramStart"/>
+            <w:r>
+              <w:t>ma.&lt;</w:t>
+            </w:r>
+            <w:proofErr w:type="gramEnd"/>
+            <w:r>
+              <w:t>U+FFFD&gt;It is completely my choice whether or not I do well at school)</w:t>
             </w:r>
           </w:p>
         </w:tc>
@@ -15565,7 +17375,15 @@
           </w:tcPr>
           <w:p>
             <w:r>
-              <w:t>Baseline 32mb.&lt;U+FFFD&gt;I do certain things that are bad for me, if they are fun)</w:t>
+              <w:t>Baseline 32</w:t>
+            </w:r>
+            <w:proofErr w:type="gramStart"/>
+            <w:r>
+              <w:t>mb.&lt;</w:t>
+            </w:r>
+            <w:proofErr w:type="gramEnd"/>
+            <w:r>
+              <w:t>U+FFFD&gt;I do certain things that are bad for me, if they are fun)</w:t>
             </w:r>
           </w:p>
         </w:tc>
@@ -15821,7 +17639,15 @@
           </w:tcPr>
           <w:p>
             <w:r>
-              <w:t>Baseline 36.Why did you repeat this grade?</w:t>
+              <w:t xml:space="preserve">Baseline </w:t>
+            </w:r>
+            <w:proofErr w:type="gramStart"/>
+            <w:r>
+              <w:t>36.Why</w:t>
+            </w:r>
+            <w:proofErr w:type="gramEnd"/>
+            <w:r>
+              <w:t xml:space="preserve"> did you repeat this grade?</w:t>
             </w:r>
           </w:p>
         </w:tc>
@@ -15853,7 +17679,15 @@
           </w:tcPr>
           <w:p>
             <w:r>
-              <w:t>Baseline 36.Why did you repeat this grade?…Standard 4.Other Specified</w:t>
+              <w:t xml:space="preserve">Baseline </w:t>
+            </w:r>
+            <w:proofErr w:type="gramStart"/>
+            <w:r>
+              <w:t>36.Why</w:t>
+            </w:r>
+            <w:proofErr w:type="gramEnd"/>
+            <w:r>
+              <w:t xml:space="preserve"> did you repeat this grade?…Standard 4.Other Specified</w:t>
             </w:r>
           </w:p>
         </w:tc>
@@ -15917,7 +17751,15 @@
           </w:tcPr>
           <w:p>
             <w:r>
-              <w:t>Baseline 36.Why did you repeat this grade?</w:t>
+              <w:t xml:space="preserve">Baseline </w:t>
+            </w:r>
+            <w:proofErr w:type="gramStart"/>
+            <w:r>
+              <w:t>36.Why</w:t>
+            </w:r>
+            <w:proofErr w:type="gramEnd"/>
+            <w:r>
+              <w:t xml:space="preserve"> did you repeat this grade?</w:t>
             </w:r>
           </w:p>
         </w:tc>
@@ -15949,7 +17791,15 @@
           </w:tcPr>
           <w:p>
             <w:r>
-              <w:t>Baseline 36.Why did you repeat this grade?…Standard 3.Other Specified</w:t>
+              <w:t xml:space="preserve">Baseline </w:t>
+            </w:r>
+            <w:proofErr w:type="gramStart"/>
+            <w:r>
+              <w:t>36.Why</w:t>
+            </w:r>
+            <w:proofErr w:type="gramEnd"/>
+            <w:r>
+              <w:t xml:space="preserve"> did you repeat this grade?…Standard 3.Other Specified</w:t>
             </w:r>
           </w:p>
         </w:tc>
@@ -16013,7 +17863,15 @@
           </w:tcPr>
           <w:p>
             <w:r>
-              <w:t>Baseline 36.Why did you repeat this grade?</w:t>
+              <w:t xml:space="preserve">Baseline </w:t>
+            </w:r>
+            <w:proofErr w:type="gramStart"/>
+            <w:r>
+              <w:t>36.Why</w:t>
+            </w:r>
+            <w:proofErr w:type="gramEnd"/>
+            <w:r>
+              <w:t xml:space="preserve"> did you repeat this grade?</w:t>
             </w:r>
           </w:p>
         </w:tc>
@@ -16045,7 +17903,15 @@
           </w:tcPr>
           <w:p>
             <w:r>
-              <w:t>Baseline 36.Why did you repeat this grade?…Standard 2.Other Specified</w:t>
+              <w:t xml:space="preserve">Baseline </w:t>
+            </w:r>
+            <w:proofErr w:type="gramStart"/>
+            <w:r>
+              <w:t>36.Why</w:t>
+            </w:r>
+            <w:proofErr w:type="gramEnd"/>
+            <w:r>
+              <w:t xml:space="preserve"> did you repeat this grade?…Standard 2.Other Specified</w:t>
             </w:r>
           </w:p>
         </w:tc>
@@ -16109,7 +17975,15 @@
           </w:tcPr>
           <w:p>
             <w:r>
-              <w:t>Baseline 36.Why did you repeat this grade?</w:t>
+              <w:t xml:space="preserve">Baseline </w:t>
+            </w:r>
+            <w:proofErr w:type="gramStart"/>
+            <w:r>
+              <w:t>36.Why</w:t>
+            </w:r>
+            <w:proofErr w:type="gramEnd"/>
+            <w:r>
+              <w:t xml:space="preserve"> did you repeat this grade?</w:t>
             </w:r>
           </w:p>
         </w:tc>
@@ -16141,7 +18015,15 @@
           </w:tcPr>
           <w:p>
             <w:r>
-              <w:t>Baseline 36.Why did you repeat this grade?…Standard 1.Other Specified</w:t>
+              <w:t xml:space="preserve">Baseline </w:t>
+            </w:r>
+            <w:proofErr w:type="gramStart"/>
+            <w:r>
+              <w:t>36.Why</w:t>
+            </w:r>
+            <w:proofErr w:type="gramEnd"/>
+            <w:r>
+              <w:t xml:space="preserve"> did you repeat this grade?…Standard 1.Other Specified</w:t>
             </w:r>
           </w:p>
         </w:tc>
@@ -16205,7 +18087,15 @@
           </w:tcPr>
           <w:p>
             <w:r>
-              <w:t>Baseline 36.Why did you repeat this grade?</w:t>
+              <w:t xml:space="preserve">Baseline </w:t>
+            </w:r>
+            <w:proofErr w:type="gramStart"/>
+            <w:r>
+              <w:t>36.Why</w:t>
+            </w:r>
+            <w:proofErr w:type="gramEnd"/>
+            <w:r>
+              <w:t xml:space="preserve"> did you repeat this grade?</w:t>
             </w:r>
           </w:p>
         </w:tc>
@@ -16237,7 +18127,15 @@
           </w:tcPr>
           <w:p>
             <w:r>
-              <w:t>Baseline 36.Why did you repeat this grade?…Pre-school.Other Specified</w:t>
+              <w:t xml:space="preserve">Baseline </w:t>
+            </w:r>
+            <w:proofErr w:type="gramStart"/>
+            <w:r>
+              <w:t>36.Why</w:t>
+            </w:r>
+            <w:proofErr w:type="gramEnd"/>
+            <w:r>
+              <w:t xml:space="preserve"> did you repeat this grade?…Pre-school.Other Specified</w:t>
             </w:r>
           </w:p>
         </w:tc>
@@ -16750,7 +18648,15 @@
           </w:tcPr>
           <w:p>
             <w:r>
-              <w:t>Baseline 55. During the last school week did your - teacher give you homework? (</w:t>
+              <w:t xml:space="preserve">Baseline 55. During the last school week did your - teacher give you </w:t>
+            </w:r>
+            <w:proofErr w:type="gramStart"/>
+            <w:r>
+              <w:t>homework?</w:t>
+            </w:r>
+            <w:proofErr w:type="gramEnd"/>
+            <w:r>
+              <w:t xml:space="preserve"> (</w:t>
             </w:r>
           </w:p>
         </w:tc>
@@ -16782,7 +18688,15 @@
           </w:tcPr>
           <w:p>
             <w:r>
-              <w:t>Baseline 55. During the last school week did your - teacher give you homework? (</w:t>
+              <w:t xml:space="preserve">Baseline 55. During the last school week did your - teacher give you </w:t>
+            </w:r>
+            <w:proofErr w:type="gramStart"/>
+            <w:r>
+              <w:t>homework?</w:t>
+            </w:r>
+            <w:proofErr w:type="gramEnd"/>
+            <w:r>
+              <w:t xml:space="preserve"> (</w:t>
             </w:r>
           </w:p>
         </w:tc>
@@ -16814,7 +18728,15 @@
           </w:tcPr>
           <w:p>
             <w:r>
-              <w:t>Baseline 55. During the last school week did your - teacher give you homework? (</w:t>
+              <w:t xml:space="preserve">Baseline 55. During the last school week did your - teacher give you </w:t>
+            </w:r>
+            <w:proofErr w:type="gramStart"/>
+            <w:r>
+              <w:t>homework?</w:t>
+            </w:r>
+            <w:proofErr w:type="gramEnd"/>
+            <w:r>
+              <w:t xml:space="preserve"> (</w:t>
             </w:r>
           </w:p>
         </w:tc>
@@ -17262,7 +19184,15 @@
           </w:tcPr>
           <w:p>
             <w:r>
-              <w:t>Baseline 59_m_d. If I get good grades at school it will not make a difference in</w:t>
+              <w:t xml:space="preserve">Baseline 59_m_d. If I get good grades at </w:t>
+            </w:r>
+            <w:proofErr w:type="gramStart"/>
+            <w:r>
+              <w:t>school</w:t>
+            </w:r>
+            <w:proofErr w:type="gramEnd"/>
+            <w:r>
+              <w:t xml:space="preserve"> it will not make a difference in</w:t>
             </w:r>
           </w:p>
         </w:tc>
@@ -17619,7 +19549,15 @@
           </w:tcPr>
           <w:p>
             <w:r>
-              <w:t>Baseline a.The teacher has to wait a long time for students to quiet down</w:t>
+              <w:t xml:space="preserve">Baseline </w:t>
+            </w:r>
+            <w:proofErr w:type="gramStart"/>
+            <w:r>
+              <w:t>a.The</w:t>
+            </w:r>
+            <w:proofErr w:type="gramEnd"/>
+            <w:r>
+              <w:t xml:space="preserve"> teacher has to wait a long time for students to quiet down</w:t>
             </w:r>
           </w:p>
         </w:tc>
@@ -17651,7 +19589,15 @@
           </w:tcPr>
           <w:p>
             <w:r>
-              <w:t>Baseline b.The teacher gives extra help when students need it</w:t>
+              <w:t xml:space="preserve">Baseline </w:t>
+            </w:r>
+            <w:proofErr w:type="gramStart"/>
+            <w:r>
+              <w:t>b.The</w:t>
+            </w:r>
+            <w:proofErr w:type="gramEnd"/>
+            <w:r>
+              <w:t xml:space="preserve"> teacher gives extra help when students need it</w:t>
             </w:r>
           </w:p>
         </w:tc>
@@ -17683,7 +19629,15 @@
           </w:tcPr>
           <w:p>
             <w:r>
-              <w:t>Baseline c.The teacher explains things in different ways until I understand</w:t>
+              <w:t xml:space="preserve">Baseline </w:t>
+            </w:r>
+            <w:proofErr w:type="gramStart"/>
+            <w:r>
+              <w:t>c.The</w:t>
+            </w:r>
+            <w:proofErr w:type="gramEnd"/>
+            <w:r>
+              <w:t xml:space="preserve"> teacher explains things in different ways until I understand</w:t>
             </w:r>
           </w:p>
         </w:tc>
@@ -17715,7 +19669,15 @@
           </w:tcPr>
           <w:p>
             <w:r>
-              <w:t>Baseline d.The teacher tells me how I can improve my performance</w:t>
+              <w:t xml:space="preserve">Baseline </w:t>
+            </w:r>
+            <w:proofErr w:type="gramStart"/>
+            <w:r>
+              <w:t>d.The</w:t>
+            </w:r>
+            <w:proofErr w:type="gramEnd"/>
+            <w:r>
+              <w:t xml:space="preserve"> teacher tells me how I can improve my performance</w:t>
             </w:r>
           </w:p>
         </w:tc>
@@ -17747,7 +19709,15 @@
           </w:tcPr>
           <w:p>
             <w:r>
-              <w:t>Baseline a.The teacher has to wait a long time for students to quiet down</w:t>
+              <w:t xml:space="preserve">Baseline </w:t>
+            </w:r>
+            <w:proofErr w:type="gramStart"/>
+            <w:r>
+              <w:t>a.The</w:t>
+            </w:r>
+            <w:proofErr w:type="gramEnd"/>
+            <w:r>
+              <w:t xml:space="preserve"> teacher has to wait a long time for students to quiet down</w:t>
             </w:r>
           </w:p>
         </w:tc>
@@ -17779,7 +19749,15 @@
           </w:tcPr>
           <w:p>
             <w:r>
-              <w:t>Baseline b.The teacher gives extra help when students need it</w:t>
+              <w:t xml:space="preserve">Baseline </w:t>
+            </w:r>
+            <w:proofErr w:type="gramStart"/>
+            <w:r>
+              <w:t>b.The</w:t>
+            </w:r>
+            <w:proofErr w:type="gramEnd"/>
+            <w:r>
+              <w:t xml:space="preserve"> teacher gives extra help when students need it</w:t>
             </w:r>
           </w:p>
         </w:tc>
@@ -17811,7 +19789,15 @@
           </w:tcPr>
           <w:p>
             <w:r>
-              <w:t>Baseline c.The teacher explains things in different ways until I understand</w:t>
+              <w:t xml:space="preserve">Baseline </w:t>
+            </w:r>
+            <w:proofErr w:type="gramStart"/>
+            <w:r>
+              <w:t>c.The</w:t>
+            </w:r>
+            <w:proofErr w:type="gramEnd"/>
+            <w:r>
+              <w:t xml:space="preserve"> teacher explains things in different ways until I understand</w:t>
             </w:r>
           </w:p>
         </w:tc>
@@ -17843,7 +19829,15 @@
           </w:tcPr>
           <w:p>
             <w:r>
-              <w:t>Baseline d.The teacher tells me how I can improve my performance</w:t>
+              <w:t xml:space="preserve">Baseline </w:t>
+            </w:r>
+            <w:proofErr w:type="gramStart"/>
+            <w:r>
+              <w:t>d.The</w:t>
+            </w:r>
+            <w:proofErr w:type="gramEnd"/>
+            <w:r>
+              <w:t xml:space="preserve"> teacher tells me how I can improve my performance</w:t>
             </w:r>
           </w:p>
         </w:tc>
@@ -17875,7 +19869,15 @@
           </w:tcPr>
           <w:p>
             <w:r>
-              <w:t>Baseline a.The teacher has to wait a long time for students to quiet down</w:t>
+              <w:t xml:space="preserve">Baseline </w:t>
+            </w:r>
+            <w:proofErr w:type="gramStart"/>
+            <w:r>
+              <w:t>a.The</w:t>
+            </w:r>
+            <w:proofErr w:type="gramEnd"/>
+            <w:r>
+              <w:t xml:space="preserve"> teacher has to wait a long time for students to quiet down</w:t>
             </w:r>
           </w:p>
         </w:tc>
@@ -17907,7 +19909,15 @@
           </w:tcPr>
           <w:p>
             <w:r>
-              <w:t>Baseline b.The teacher gives extra help when students need it</w:t>
+              <w:t xml:space="preserve">Baseline </w:t>
+            </w:r>
+            <w:proofErr w:type="gramStart"/>
+            <w:r>
+              <w:t>b.The</w:t>
+            </w:r>
+            <w:proofErr w:type="gramEnd"/>
+            <w:r>
+              <w:t xml:space="preserve"> teacher gives extra help when students need it</w:t>
             </w:r>
           </w:p>
         </w:tc>
@@ -17939,7 +19949,15 @@
           </w:tcPr>
           <w:p>
             <w:r>
-              <w:t>Baseline c.The teacher explains things in different ways until I understand</w:t>
+              <w:t xml:space="preserve">Baseline </w:t>
+            </w:r>
+            <w:proofErr w:type="gramStart"/>
+            <w:r>
+              <w:t>c.The</w:t>
+            </w:r>
+            <w:proofErr w:type="gramEnd"/>
+            <w:r>
+              <w:t xml:space="preserve"> teacher explains things in different ways until I understand</w:t>
             </w:r>
           </w:p>
         </w:tc>
@@ -17971,7 +19989,15 @@
           </w:tcPr>
           <w:p>
             <w:r>
-              <w:t>Baseline d.The teacher tells me how I can improve my performance</w:t>
+              <w:t xml:space="preserve">Baseline </w:t>
+            </w:r>
+            <w:proofErr w:type="gramStart"/>
+            <w:r>
+              <w:t>d.The</w:t>
+            </w:r>
+            <w:proofErr w:type="gramEnd"/>
+            <w:r>
+              <w:t xml:space="preserve"> teacher tells me how I can improve my performance</w:t>
             </w:r>
           </w:p>
         </w:tc>
@@ -18451,7 +20477,15 @@
           </w:tcPr>
           <w:p>
             <w:r>
-              <w:t>Baseline Type of House Work (6am-7am)</w:t>
+              <w:t xml:space="preserve">Baseline Type of </w:t>
+            </w:r>
+            <w:proofErr w:type="gramStart"/>
+            <w:r>
+              <w:t>House Work</w:t>
+            </w:r>
+            <w:proofErr w:type="gramEnd"/>
+            <w:r>
+              <w:t xml:space="preserve"> (6am-7am)</w:t>
             </w:r>
           </w:p>
         </w:tc>
@@ -18643,7 +20677,15 @@
           </w:tcPr>
           <w:p>
             <w:r>
-              <w:t>Baseline Type of House Work (7am_8am)</w:t>
+              <w:t xml:space="preserve">Baseline Type of </w:t>
+            </w:r>
+            <w:proofErr w:type="gramStart"/>
+            <w:r>
+              <w:t>House Work</w:t>
+            </w:r>
+            <w:proofErr w:type="gramEnd"/>
+            <w:r>
+              <w:t xml:space="preserve"> (7am_8am)</w:t>
             </w:r>
           </w:p>
         </w:tc>
@@ -18835,7 +20877,15 @@
           </w:tcPr>
           <w:p>
             <w:r>
-              <w:t>Baseline Type of House Work (8am_9am)</w:t>
+              <w:t xml:space="preserve">Baseline Type of </w:t>
+            </w:r>
+            <w:proofErr w:type="gramStart"/>
+            <w:r>
+              <w:t>House Work</w:t>
+            </w:r>
+            <w:proofErr w:type="gramEnd"/>
+            <w:r>
+              <w:t xml:space="preserve"> (8am_9am)</w:t>
             </w:r>
           </w:p>
         </w:tc>
@@ -19027,7 +21077,15 @@
           </w:tcPr>
           <w:p>
             <w:r>
-              <w:t>Baseline Type of House Work (9am_10am)</w:t>
+              <w:t xml:space="preserve">Baseline Type of </w:t>
+            </w:r>
+            <w:proofErr w:type="gramStart"/>
+            <w:r>
+              <w:t>House Work</w:t>
+            </w:r>
+            <w:proofErr w:type="gramEnd"/>
+            <w:r>
+              <w:t xml:space="preserve"> (9am_10am)</w:t>
             </w:r>
           </w:p>
         </w:tc>
@@ -19219,7 +21277,15 @@
           </w:tcPr>
           <w:p>
             <w:r>
-              <w:t>Baseline Type of House Work (10am_11am)</w:t>
+              <w:t xml:space="preserve">Baseline Type of </w:t>
+            </w:r>
+            <w:proofErr w:type="gramStart"/>
+            <w:r>
+              <w:t>House Work</w:t>
+            </w:r>
+            <w:proofErr w:type="gramEnd"/>
+            <w:r>
+              <w:t xml:space="preserve"> (10am_11am)</w:t>
             </w:r>
           </w:p>
         </w:tc>
@@ -19411,7 +21477,15 @@
           </w:tcPr>
           <w:p>
             <w:r>
-              <w:t>Baseline Type of House Work (11am_12am)</w:t>
+              <w:t xml:space="preserve">Baseline Type of </w:t>
+            </w:r>
+            <w:proofErr w:type="gramStart"/>
+            <w:r>
+              <w:t>House Work</w:t>
+            </w:r>
+            <w:proofErr w:type="gramEnd"/>
+            <w:r>
+              <w:t xml:space="preserve"> (11am_12am)</w:t>
             </w:r>
           </w:p>
         </w:tc>
@@ -19604,7 +21678,15 @@
           </w:tcPr>
           <w:p>
             <w:r>
-              <w:t>Baseline Type of House Work (12Pm_1Pm)</w:t>
+              <w:t xml:space="preserve">Baseline Type of </w:t>
+            </w:r>
+            <w:proofErr w:type="gramStart"/>
+            <w:r>
+              <w:t>House Work</w:t>
+            </w:r>
+            <w:proofErr w:type="gramEnd"/>
+            <w:r>
+              <w:t xml:space="preserve"> (12Pm_1Pm)</w:t>
             </w:r>
           </w:p>
         </w:tc>
@@ -19796,7 +21878,15 @@
           </w:tcPr>
           <w:p>
             <w:r>
-              <w:t>Baseline Type of House Work (1Pm_2Pm)</w:t>
+              <w:t xml:space="preserve">Baseline Type of </w:t>
+            </w:r>
+            <w:proofErr w:type="gramStart"/>
+            <w:r>
+              <w:t>House Work</w:t>
+            </w:r>
+            <w:proofErr w:type="gramEnd"/>
+            <w:r>
+              <w:t xml:space="preserve"> (1Pm_2Pm)</w:t>
             </w:r>
           </w:p>
         </w:tc>
@@ -19988,7 +22078,15 @@
           </w:tcPr>
           <w:p>
             <w:r>
-              <w:t>Baseline Type of House Work (2Pm_3Pm)</w:t>
+              <w:t xml:space="preserve">Baseline Type of </w:t>
+            </w:r>
+            <w:proofErr w:type="gramStart"/>
+            <w:r>
+              <w:t>House Work</w:t>
+            </w:r>
+            <w:proofErr w:type="gramEnd"/>
+            <w:r>
+              <w:t xml:space="preserve"> (2Pm_3Pm)</w:t>
             </w:r>
           </w:p>
         </w:tc>
@@ -20180,7 +22278,15 @@
           </w:tcPr>
           <w:p>
             <w:r>
-              <w:t>Baseline Type of House Work (3Pm_4Pm)</w:t>
+              <w:t xml:space="preserve">Baseline Type of </w:t>
+            </w:r>
+            <w:proofErr w:type="gramStart"/>
+            <w:r>
+              <w:t>House Work</w:t>
+            </w:r>
+            <w:proofErr w:type="gramEnd"/>
+            <w:r>
+              <w:t xml:space="preserve"> (3Pm_4Pm)</w:t>
             </w:r>
           </w:p>
         </w:tc>
@@ -20372,7 +22478,15 @@
           </w:tcPr>
           <w:p>
             <w:r>
-              <w:t>Baseline Type of House Work (4Pm_5Pm)</w:t>
+              <w:t xml:space="preserve">Baseline Type of </w:t>
+            </w:r>
+            <w:proofErr w:type="gramStart"/>
+            <w:r>
+              <w:t>House Work</w:t>
+            </w:r>
+            <w:proofErr w:type="gramEnd"/>
+            <w:r>
+              <w:t xml:space="preserve"> (4Pm_5Pm)</w:t>
             </w:r>
           </w:p>
         </w:tc>
@@ -20564,7 +22678,15 @@
           </w:tcPr>
           <w:p>
             <w:r>
-              <w:t>Baseline Type of House Work (5Pm_6Pm)</w:t>
+              <w:t xml:space="preserve">Baseline Type of </w:t>
+            </w:r>
+            <w:proofErr w:type="gramStart"/>
+            <w:r>
+              <w:t>House Work</w:t>
+            </w:r>
+            <w:proofErr w:type="gramEnd"/>
+            <w:r>
+              <w:t xml:space="preserve"> (5Pm_6Pm)</w:t>
             </w:r>
           </w:p>
         </w:tc>
@@ -20756,7 +22878,15 @@
           </w:tcPr>
           <w:p>
             <w:r>
-              <w:t>Baseline Type of House Work (6Pm_7Pm)</w:t>
+              <w:t xml:space="preserve">Baseline Type of </w:t>
+            </w:r>
+            <w:proofErr w:type="gramStart"/>
+            <w:r>
+              <w:t>House Work</w:t>
+            </w:r>
+            <w:proofErr w:type="gramEnd"/>
+            <w:r>
+              <w:t xml:space="preserve"> (6Pm_7Pm)</w:t>
             </w:r>
           </w:p>
         </w:tc>
@@ -20948,7 +23078,15 @@
           </w:tcPr>
           <w:p>
             <w:r>
-              <w:t>Baseline Type of House Work (7Pm_8m)</w:t>
+              <w:t xml:space="preserve">Baseline Type of </w:t>
+            </w:r>
+            <w:proofErr w:type="gramStart"/>
+            <w:r>
+              <w:t>House Work</w:t>
+            </w:r>
+            <w:proofErr w:type="gramEnd"/>
+            <w:r>
+              <w:t xml:space="preserve"> (7Pm_8m)</w:t>
             </w:r>
           </w:p>
         </w:tc>
@@ -21140,7 +23278,15 @@
           </w:tcPr>
           <w:p>
             <w:r>
-              <w:t>Baseline Type of House Work (8Pm_9Pm)</w:t>
+              <w:t xml:space="preserve">Baseline Type of </w:t>
+            </w:r>
+            <w:proofErr w:type="gramStart"/>
+            <w:r>
+              <w:t>House Work</w:t>
+            </w:r>
+            <w:proofErr w:type="gramEnd"/>
+            <w:r>
+              <w:t xml:space="preserve"> (8Pm_9Pm)</w:t>
             </w:r>
           </w:p>
         </w:tc>
@@ -21333,7 +23479,15 @@
           </w:tcPr>
           <w:p>
             <w:r>
-              <w:t>Baseline Type of House Work (9Pm_10Pm)</w:t>
+              <w:t xml:space="preserve">Baseline Type of </w:t>
+            </w:r>
+            <w:proofErr w:type="gramStart"/>
+            <w:r>
+              <w:t>House Work</w:t>
+            </w:r>
+            <w:proofErr w:type="gramEnd"/>
+            <w:r>
+              <w:t xml:space="preserve"> (9Pm_10Pm)</w:t>
             </w:r>
           </w:p>
         </w:tc>
@@ -21493,8 +23647,13 @@
           </w:tcPr>
           <w:p>
             <w:r>
-              <w:t>Baseline Is this still your first Visit ?</w:t>
-            </w:r>
+              <w:t xml:space="preserve">Baseline Is this still your first </w:t>
+            </w:r>
+            <w:proofErr w:type="gramStart"/>
+            <w:r>
+              <w:t>Visit ?</w:t>
+            </w:r>
+            <w:proofErr w:type="gramEnd"/>
           </w:p>
         </w:tc>
         <w:tc>
@@ -21855,8 +24014,13 @@
           </w:tcPr>
           <w:p>
             <w:r>
-              <w:t>%tc</w:t>
-            </w:r>
+              <w:t>%</w:t>
+            </w:r>
+            <w:proofErr w:type="gramStart"/>
+            <w:r>
+              <w:t>tc</w:t>
+            </w:r>
+            <w:proofErr w:type="gramEnd"/>
           </w:p>
         </w:tc>
       </w:tr>
@@ -21887,8 +24051,13 @@
           </w:tcPr>
           <w:p>
             <w:r>
-              <w:t>%tc</w:t>
-            </w:r>
+              <w:t>%</w:t>
+            </w:r>
+            <w:proofErr w:type="gramStart"/>
+            <w:r>
+              <w:t>tc</w:t>
+            </w:r>
+            <w:proofErr w:type="gramEnd"/>
           </w:p>
         </w:tc>
       </w:tr>
@@ -21919,8 +24088,13 @@
           </w:tcPr>
           <w:p>
             <w:r>
-              <w:t>%td</w:t>
-            </w:r>
+              <w:t>%</w:t>
+            </w:r>
+            <w:proofErr w:type="gramStart"/>
+            <w:r>
+              <w:t>td</w:t>
+            </w:r>
+            <w:proofErr w:type="gramEnd"/>
           </w:p>
         </w:tc>
       </w:tr>
@@ -21951,8 +24125,13 @@
           </w:tcPr>
           <w:p>
             <w:r>
-              <w:t>%td</w:t>
-            </w:r>
+              <w:t>%</w:t>
+            </w:r>
+            <w:proofErr w:type="gramStart"/>
+            <w:r>
+              <w:t>td</w:t>
+            </w:r>
+            <w:proofErr w:type="gramEnd"/>
           </w:p>
         </w:tc>
       </w:tr>
@@ -21983,8 +24162,13 @@
           </w:tcPr>
           <w:p>
             <w:r>
-              <w:t>%td</w:t>
-            </w:r>
+              <w:t>%</w:t>
+            </w:r>
+            <w:proofErr w:type="gramStart"/>
+            <w:r>
+              <w:t>td</w:t>
+            </w:r>
+            <w:proofErr w:type="gramEnd"/>
           </w:p>
         </w:tc>
       </w:tr>
@@ -22015,8 +24199,13 @@
           </w:tcPr>
           <w:p>
             <w:r>
-              <w:t>%td</w:t>
-            </w:r>
+              <w:t>%</w:t>
+            </w:r>
+            <w:proofErr w:type="gramStart"/>
+            <w:r>
+              <w:t>td</w:t>
+            </w:r>
+            <w:proofErr w:type="gramEnd"/>
           </w:p>
         </w:tc>
       </w:tr>
@@ -22965,7 +25154,15 @@
           </w:tcPr>
           <w:p>
             <w:r>
-              <w:t>Baseline other specify</w:t>
+              <w:t xml:space="preserve">Baseline </w:t>
+            </w:r>
+            <w:proofErr w:type="gramStart"/>
+            <w:r>
+              <w:t>other</w:t>
+            </w:r>
+            <w:proofErr w:type="gramEnd"/>
+            <w:r>
+              <w:t xml:space="preserve"> specify</w:t>
             </w:r>
           </w:p>
         </w:tc>
@@ -23446,7 +25643,15 @@
           </w:tcPr>
           <w:p>
             <w:r>
-              <w:t>Baseline 37. which subjects do you study at school. do you study…. j. other</w:t>
+              <w:t xml:space="preserve">Baseline 37. which subjects do you study at </w:t>
+            </w:r>
+            <w:proofErr w:type="gramStart"/>
+            <w:r>
+              <w:t>school.</w:t>
+            </w:r>
+            <w:proofErr w:type="gramEnd"/>
+            <w:r>
+              <w:t xml:space="preserve"> do you study…. j. other</w:t>
             </w:r>
           </w:p>
         </w:tc>
@@ -23989,8 +26194,13 @@
             <w:tcW w:w="0" w:type="auto"/>
           </w:tcPr>
           <w:p>
-            <w:r>
-              <w:t>Baseline live with neither mom nor dad</w:t>
+            <w:proofErr w:type="gramStart"/>
+            <w:r>
+              <w:t>Baseline</w:t>
+            </w:r>
+            <w:proofErr w:type="gramEnd"/>
+            <w:r>
+              <w:t xml:space="preserve"> live with neither mom nor dad</w:t>
             </w:r>
           </w:p>
         </w:tc>
@@ -24727,7 +26937,15 @@
           </w:tcPr>
           <w:p>
             <w:r>
-              <w:t>Baseline Start Time(Min)</w:t>
+              <w:t xml:space="preserve">Baseline Start </w:t>
+            </w:r>
+            <w:proofErr w:type="gramStart"/>
+            <w:r>
+              <w:t>Time(</w:t>
+            </w:r>
+            <w:proofErr w:type="gramEnd"/>
+            <w:r>
+              <w:t>Min)</w:t>
             </w:r>
           </w:p>
         </w:tc>
@@ -24791,7 +27009,15 @@
           </w:tcPr>
           <w:p>
             <w:r>
-              <w:t>Baseline End Time(Min)</w:t>
+              <w:t xml:space="preserve">Baseline End </w:t>
+            </w:r>
+            <w:proofErr w:type="gramStart"/>
+            <w:r>
+              <w:t>Time(</w:t>
+            </w:r>
+            <w:proofErr w:type="gramEnd"/>
+            <w:r>
+              <w:t>Min)</w:t>
             </w:r>
           </w:p>
         </w:tc>
@@ -24951,7 +27177,15 @@
           </w:tcPr>
           <w:p>
             <w:r>
-              <w:t>Baseline 7a) Write sentences using the following words___ ; WATER ;</w:t>
+              <w:t>Baseline 7a) Write sentences using the following words__</w:t>
+            </w:r>
+            <w:proofErr w:type="gramStart"/>
+            <w:r>
+              <w:t>_ ;</w:t>
+            </w:r>
+            <w:proofErr w:type="gramEnd"/>
+            <w:r>
+              <w:t xml:space="preserve"> WATER ;</w:t>
             </w:r>
           </w:p>
         </w:tc>
@@ -24983,7 +27217,15 @@
           </w:tcPr>
           <w:p>
             <w:r>
-              <w:t>Baseline 7b) Write sentences using the following words___ ; EAT ;</w:t>
+              <w:t>Baseline 7b) Write sentences using the following words__</w:t>
+            </w:r>
+            <w:proofErr w:type="gramStart"/>
+            <w:r>
+              <w:t>_ ;</w:t>
+            </w:r>
+            <w:proofErr w:type="gramEnd"/>
+            <w:r>
+              <w:t xml:space="preserve"> EAT ;</w:t>
             </w:r>
           </w:p>
         </w:tc>
@@ -25175,7 +27417,15 @@
           </w:tcPr>
           <w:p>
             <w:r>
-              <w:t>Baseline Day [2st Data Entry]</w:t>
+              <w:t>Baseline Day [</w:t>
+            </w:r>
+            <w:proofErr w:type="gramStart"/>
+            <w:r>
+              <w:t>2st</w:t>
+            </w:r>
+            <w:proofErr w:type="gramEnd"/>
+            <w:r>
+              <w:t xml:space="preserve"> Data Entry]</w:t>
             </w:r>
           </w:p>
         </w:tc>
@@ -25207,7 +27457,15 @@
           </w:tcPr>
           <w:p>
             <w:r>
-              <w:t>Baseline Year [2st Data Entry]</w:t>
+              <w:t>Baseline Year [</w:t>
+            </w:r>
+            <w:proofErr w:type="gramStart"/>
+            <w:r>
+              <w:t>2st</w:t>
+            </w:r>
+            <w:proofErr w:type="gramEnd"/>
+            <w:r>
+              <w:t xml:space="preserve"> Data Entry]</w:t>
             </w:r>
           </w:p>
         </w:tc>
@@ -27030,7 +29288,15 @@
           </w:tcPr>
           <w:p>
             <w:r>
-              <w:t>time spent on preparing lesson plan(in hours)</w:t>
+              <w:t xml:space="preserve">time spent on preparing lesson </w:t>
+            </w:r>
+            <w:proofErr w:type="gramStart"/>
+            <w:r>
+              <w:t>plan(</w:t>
+            </w:r>
+            <w:proofErr w:type="gramEnd"/>
+            <w:r>
+              <w:t>in hours)</w:t>
             </w:r>
           </w:p>
         </w:tc>
@@ -28448,18 +30714,28 @@
             <w:tcW w:w="0" w:type="auto"/>
           </w:tcPr>
           <w:p>
-            <w:r>
-              <w:t>eff_score_self</w:t>
-            </w:r>
-          </w:p>
-        </w:tc>
-        <w:tc>
-          <w:tcPr>
-            <w:tcW w:w="0" w:type="auto"/>
-          </w:tcPr>
-          <w:p>
-            <w:r>
-              <w:t>Teachers self perception</w:t>
+            <w:proofErr w:type="gramStart"/>
+            <w:r>
+              <w:t>eff</w:t>
+            </w:r>
+            <w:proofErr w:type="gramEnd"/>
+            <w:r>
+              <w:t>_score_self</w:t>
+            </w:r>
+          </w:p>
+        </w:tc>
+        <w:tc>
+          <w:tcPr>
+            <w:tcW w:w="0" w:type="auto"/>
+          </w:tcPr>
+          <w:p>
+            <w:proofErr w:type="gramStart"/>
+            <w:r>
+              <w:t>Teachers</w:t>
+            </w:r>
+            <w:proofErr w:type="gramEnd"/>
+            <w:r>
+              <w:t xml:space="preserve"> self perception</w:t>
             </w:r>
           </w:p>
         </w:tc>
@@ -28480,8 +30756,13 @@
             <w:tcW w:w="0" w:type="auto"/>
           </w:tcPr>
           <w:p>
-            <w:r>
-              <w:t>eff_score_ht</w:t>
+            <w:proofErr w:type="gramStart"/>
+            <w:r>
+              <w:t>eff</w:t>
+            </w:r>
+            <w:proofErr w:type="gramEnd"/>
+            <w:r>
+              <w:t>_score_ht</w:t>
             </w:r>
           </w:p>
         </w:tc>
@@ -28512,8 +30793,13 @@
             <w:tcW w:w="0" w:type="auto"/>
           </w:tcPr>
           <w:p>
-            <w:r>
-              <w:t>eff_score_lower_pri</w:t>
+            <w:proofErr w:type="gramStart"/>
+            <w:r>
+              <w:t>eff</w:t>
+            </w:r>
+            <w:proofErr w:type="gramEnd"/>
+            <w:r>
+              <w:t>_score_lower_pri</w:t>
             </w:r>
           </w:p>
         </w:tc>
@@ -28544,8 +30830,13 @@
             <w:tcW w:w="0" w:type="auto"/>
           </w:tcPr>
           <w:p>
-            <w:r>
-              <w:t>eff_score_upper_pri</w:t>
+            <w:proofErr w:type="gramStart"/>
+            <w:r>
+              <w:t>eff</w:t>
+            </w:r>
+            <w:proofErr w:type="gramEnd"/>
+            <w:r>
+              <w:t>_score_upper_pri</w:t>
             </w:r>
           </w:p>
         </w:tc>
@@ -28587,7 +30878,15 @@
           </w:tcPr>
           <w:p>
             <w:r>
-              <w:t>% of students teacher expects will continue to secondary</w:t>
+              <w:t xml:space="preserve">% </w:t>
+            </w:r>
+            <w:proofErr w:type="gramStart"/>
+            <w:r>
+              <w:t>of</w:t>
+            </w:r>
+            <w:proofErr w:type="gramEnd"/>
+            <w:r>
+              <w:t xml:space="preserve"> students teacher expects will continue to secondary</w:t>
             </w:r>
           </w:p>
         </w:tc>
@@ -29302,7 +31601,23 @@
           <w:sz w:val="20"/>
           <w:szCs w:val="20"/>
         </w:rPr>
-        <w:t xml:space="preserve">imports a file that seems to created outside the system </w:t>
+        <w:t xml:space="preserve">imports a file that seems to </w:t>
+      </w:r>
+      <w:proofErr w:type="gramStart"/>
+      <w:r>
+        <w:rPr>
+          <w:sz w:val="20"/>
+          <w:szCs w:val="20"/>
+        </w:rPr>
+        <w:t>created</w:t>
+      </w:r>
+      <w:proofErr w:type="gramEnd"/>
+      <w:r>
+        <w:rPr>
+          <w:sz w:val="20"/>
+          <w:szCs w:val="20"/>
+        </w:rPr>
+        <w:t xml:space="preserve"> outside the system </w:t>
       </w:r>
       <w:r>
         <w:rPr>
@@ -32778,7 +35093,7 @@
   </w:style>
   <w:style w:type="character" w:customStyle="1" w:styleId="ListParagraphChar">
     <w:name w:val="List Paragraph Char"/>
-    <w:aliases w:val="Citation List Char,본문(내용) Char,List Paragraph (numbered (a)) Char,Colorful List - Accent 11 Char,List_Paragraph Char,Multilevel para_II Char,List Paragraph1 Char,Akapit z listą BS Char,List Paragraph 1 Char,References Char,Bullets Char"/>
+    <w:aliases w:val="Citation List Char,본문(내용) Char,List Paragraph (numbered (a)) Char,Colorful List - Accent 11 Char,List_Paragraph Char,Multilevel para_II Char,List Paragraph1 Char,Akapit z listą BS Char,List Paragraph 1 Char,References Char"/>
     <w:basedOn w:val="DefaultParagraphFont"/>
     <w:link w:val="ListParagraph"/>
     <w:uiPriority w:val="34"/>

</xml_diff>